<commit_message>
Update lab2 and lab3 reports
</commit_message>
<xml_diff>
--- a/lab2/doc/lab2_report.docx
+++ b/lab2/doc/lab2_report.docx
@@ -601,6 +601,7 @@
       <w:pPr>
         <w:pStyle w:val="10"/>
         <w:tabs>
+          <w:tab w:val="left" w:pos="9072"/>
           <w:tab w:val="right" w:leader="dot" w:pos="10337"/>
         </w:tabs>
         <w:rPr>
@@ -676,6 +677,7 @@
       <w:pPr>
         <w:pStyle w:val="10"/>
         <w:tabs>
+          <w:tab w:val="left" w:pos="9072"/>
           <w:tab w:val="right" w:leader="dot" w:pos="10337"/>
         </w:tabs>
         <w:rPr>
@@ -742,6 +744,7 @@
       <w:pPr>
         <w:pStyle w:val="10"/>
         <w:tabs>
+          <w:tab w:val="left" w:pos="9072"/>
           <w:tab w:val="right" w:leader="dot" w:pos="10337"/>
         </w:tabs>
         <w:rPr>
@@ -808,6 +811,7 @@
       <w:pPr>
         <w:pStyle w:val="10"/>
         <w:tabs>
+          <w:tab w:val="left" w:pos="9072"/>
           <w:tab w:val="right" w:leader="dot" w:pos="10337"/>
         </w:tabs>
         <w:rPr>
@@ -874,6 +878,7 @@
       <w:pPr>
         <w:pStyle w:val="10"/>
         <w:tabs>
+          <w:tab w:val="left" w:pos="9072"/>
           <w:tab w:val="right" w:leader="dot" w:pos="10337"/>
         </w:tabs>
         <w:rPr>
@@ -940,6 +945,7 @@
       <w:pPr>
         <w:pStyle w:val="10"/>
         <w:tabs>
+          <w:tab w:val="left" w:pos="9072"/>
           <w:tab w:val="right" w:leader="dot" w:pos="10337"/>
         </w:tabs>
         <w:rPr>
@@ -1006,6 +1012,7 @@
       <w:pPr>
         <w:pStyle w:val="10"/>
         <w:tabs>
+          <w:tab w:val="left" w:pos="9072"/>
           <w:tab w:val="right" w:leader="dot" w:pos="10337"/>
         </w:tabs>
         <w:rPr>
@@ -1072,6 +1079,7 @@
       <w:pPr>
         <w:pStyle w:val="10"/>
         <w:tabs>
+          <w:tab w:val="left" w:pos="9072"/>
           <w:tab w:val="right" w:leader="dot" w:pos="10337"/>
         </w:tabs>
         <w:rPr>
@@ -1146,6 +1154,7 @@
       <w:pPr>
         <w:pStyle w:val="10"/>
         <w:tabs>
+          <w:tab w:val="left" w:pos="9072"/>
           <w:tab w:val="right" w:leader="dot" w:pos="10337"/>
         </w:tabs>
         <w:rPr>
@@ -1212,6 +1221,7 @@
       <w:pPr>
         <w:pStyle w:val="10"/>
         <w:tabs>
+          <w:tab w:val="left" w:pos="9072"/>
           <w:tab w:val="right" w:leader="dot" w:pos="10337"/>
         </w:tabs>
         <w:rPr>
@@ -1278,6 +1288,7 @@
       <w:pPr>
         <w:pStyle w:val="10"/>
         <w:tabs>
+          <w:tab w:val="left" w:pos="9072"/>
           <w:tab w:val="right" w:leader="dot" w:pos="10337"/>
         </w:tabs>
         <w:rPr>
@@ -1344,6 +1355,7 @@
       <w:pPr>
         <w:pStyle w:val="10"/>
         <w:tabs>
+          <w:tab w:val="left" w:pos="9072"/>
           <w:tab w:val="right" w:leader="dot" w:pos="10337"/>
         </w:tabs>
         <w:rPr>
@@ -1410,6 +1422,7 @@
       <w:pPr>
         <w:pStyle w:val="10"/>
         <w:tabs>
+          <w:tab w:val="left" w:pos="9072"/>
           <w:tab w:val="right" w:leader="dot" w:pos="9355"/>
         </w:tabs>
       </w:pPr>
@@ -1532,9 +1545,10 @@
         <w:pStyle w:val="Default"/>
         <w:numPr>
           <w:ilvl w:val="0"/>
-          <w:numId w:val="3"/>
+          <w:numId w:val="12"/>
         </w:numPr>
         <w:spacing w:after="42"/>
+        <w:ind w:left="426" w:hanging="426"/>
         <w:rPr>
           <w:sz w:val="28"/>
           <w:szCs w:val="28"/>
@@ -1545,7 +1559,7 @@
           <w:sz w:val="28"/>
           <w:szCs w:val="28"/>
         </w:rPr>
-        <w:t xml:space="preserve">1. Выбор библиотеки для выполнения практических работ курса. </w:t>
+        <w:t xml:space="preserve">Выбор библиотеки для выполнения практических работ курса. </w:t>
       </w:r>
     </w:p>
     <w:p>
@@ -1553,9 +1567,10 @@
         <w:pStyle w:val="Default"/>
         <w:numPr>
           <w:ilvl w:val="0"/>
-          <w:numId w:val="3"/>
+          <w:numId w:val="12"/>
         </w:numPr>
         <w:spacing w:after="42"/>
+        <w:ind w:left="426" w:hanging="426"/>
         <w:rPr>
           <w:sz w:val="28"/>
           <w:szCs w:val="28"/>
@@ -1566,7 +1581,7 @@
           <w:sz w:val="28"/>
           <w:szCs w:val="28"/>
         </w:rPr>
-        <w:t xml:space="preserve">2. Установка выбранной библиотеки на кластере (параметры аутентификации и инструкция по работе с кластером выложена в отдельной задаче в системе redmine). </w:t>
+        <w:t xml:space="preserve">Установка выбранной библиотеки на кластере (параметры аутентификации и инструкция по работе с кластером выложена в отдельной задаче в системе redmine). </w:t>
       </w:r>
     </w:p>
     <w:p>
@@ -1574,9 +1589,10 @@
         <w:pStyle w:val="Default"/>
         <w:numPr>
           <w:ilvl w:val="0"/>
-          <w:numId w:val="3"/>
+          <w:numId w:val="12"/>
         </w:numPr>
         <w:spacing w:after="42"/>
+        <w:ind w:left="426" w:hanging="426"/>
         <w:rPr>
           <w:sz w:val="28"/>
           <w:szCs w:val="28"/>
@@ -1587,7 +1603,7 @@
           <w:sz w:val="28"/>
           <w:szCs w:val="28"/>
         </w:rPr>
-        <w:t xml:space="preserve">3. Проверка корректности установки библиотеки. Разработка и запуск тестового примера сети, соответствующей логистической регрессии, для решения задачи классификации рукописных цифр набора данных MNIST (пример разобран в лекционных материалах). </w:t>
+        <w:t xml:space="preserve">Проверка корректности установки библиотеки. Разработка и запуск тестового примера сети, соответствующей логистической регрессии, для решения задачи классификации рукописных цифр набора данных MNIST (пример разобран в лекционных материалах). </w:t>
       </w:r>
     </w:p>
     <w:p>
@@ -1595,9 +1611,10 @@
         <w:pStyle w:val="Default"/>
         <w:numPr>
           <w:ilvl w:val="0"/>
-          <w:numId w:val="3"/>
+          <w:numId w:val="12"/>
         </w:numPr>
         <w:spacing w:after="42"/>
+        <w:ind w:left="426" w:hanging="426"/>
         <w:rPr>
           <w:sz w:val="28"/>
           <w:szCs w:val="28"/>
@@ -1608,7 +1625,7 @@
           <w:sz w:val="28"/>
           <w:szCs w:val="28"/>
         </w:rPr>
-        <w:t xml:space="preserve">4. Выбор практической задачи компьютерного зрения для выполнения практических работ. </w:t>
+        <w:t xml:space="preserve">Выбор практической задачи компьютерного зрения для выполнения практических работ. </w:t>
       </w:r>
     </w:p>
     <w:p>
@@ -1616,9 +1633,10 @@
         <w:pStyle w:val="Default"/>
         <w:numPr>
           <w:ilvl w:val="0"/>
-          <w:numId w:val="3"/>
+          <w:numId w:val="12"/>
         </w:numPr>
         <w:spacing w:after="42"/>
+        <w:ind w:left="426" w:hanging="426"/>
         <w:rPr>
           <w:sz w:val="28"/>
           <w:szCs w:val="28"/>
@@ -1629,7 +1647,7 @@
           <w:sz w:val="28"/>
           <w:szCs w:val="28"/>
         </w:rPr>
-        <w:t xml:space="preserve">5. Разработка программ/скриптов для подготовки тренировочных и тестовых данных в формате, который обрабатывается выбранной библиотекой. </w:t>
+        <w:t xml:space="preserve">Разработка программ/скриптов для подготовки тренировочных и тестовых данных в формате, который обрабатывается выбранной библиотекой. </w:t>
       </w:r>
     </w:p>
     <w:p>
@@ -1637,9 +1655,10 @@
         <w:pStyle w:val="Default"/>
         <w:numPr>
           <w:ilvl w:val="0"/>
-          <w:numId w:val="3"/>
+          <w:numId w:val="12"/>
         </w:numPr>
         <w:spacing w:after="42"/>
+        <w:ind w:left="426" w:hanging="426"/>
         <w:rPr>
           <w:sz w:val="28"/>
           <w:szCs w:val="28"/>
@@ -1650,7 +1669,7 @@
           <w:sz w:val="28"/>
           <w:szCs w:val="28"/>
         </w:rPr>
-        <w:t xml:space="preserve">6. Разработка нескольких архитектур полностью связанных нейронных сетей (варьируются количество слоев и виды функций активации на каждом слое) в формате, который принимается выбранной библиотекой. </w:t>
+        <w:t xml:space="preserve">Разработка нескольких архитектур полностью связанных нейронных сетей (варьируются количество слоев и виды функций активации на каждом слое) в формате, который принимается выбранной библиотекой. </w:t>
       </w:r>
     </w:p>
     <w:p>
@@ -1658,9 +1677,10 @@
         <w:pStyle w:val="Default"/>
         <w:numPr>
           <w:ilvl w:val="0"/>
-          <w:numId w:val="3"/>
+          <w:numId w:val="12"/>
         </w:numPr>
         <w:spacing w:after="42"/>
+        <w:ind w:left="426" w:hanging="426"/>
         <w:rPr>
           <w:sz w:val="28"/>
           <w:szCs w:val="28"/>
@@ -1671,7 +1691,7 @@
           <w:sz w:val="28"/>
           <w:szCs w:val="28"/>
         </w:rPr>
-        <w:t xml:space="preserve">7. Обучение разработанных глубоких моделей. </w:t>
+        <w:t xml:space="preserve">Обучение разработанных глубоких моделей. </w:t>
       </w:r>
     </w:p>
     <w:p>
@@ -1679,9 +1699,10 @@
         <w:pStyle w:val="Default"/>
         <w:numPr>
           <w:ilvl w:val="0"/>
-          <w:numId w:val="3"/>
+          <w:numId w:val="12"/>
         </w:numPr>
         <w:spacing w:after="42"/>
+        <w:ind w:left="426" w:hanging="426"/>
         <w:rPr>
           <w:sz w:val="28"/>
           <w:szCs w:val="28"/>
@@ -1692,7 +1713,7 @@
           <w:sz w:val="28"/>
           <w:szCs w:val="28"/>
         </w:rPr>
-        <w:t xml:space="preserve">8. Тестирование обученных глубоких моделей. </w:t>
+        <w:t xml:space="preserve">Тестирование обученных глубоких моделей. </w:t>
       </w:r>
     </w:p>
     <w:p>
@@ -1700,9 +1721,10 @@
         <w:pStyle w:val="Default"/>
         <w:numPr>
           <w:ilvl w:val="0"/>
-          <w:numId w:val="3"/>
+          <w:numId w:val="12"/>
         </w:numPr>
         <w:spacing w:after="42"/>
+        <w:ind w:left="426" w:hanging="426"/>
         <w:rPr>
           <w:sz w:val="28"/>
           <w:szCs w:val="28"/>
@@ -1713,7 +1735,7 @@
           <w:sz w:val="28"/>
           <w:szCs w:val="28"/>
         </w:rPr>
-        <w:t xml:space="preserve">9. Публикация разработанных программ/скриптов в репозитории на GitHub. </w:t>
+        <w:t xml:space="preserve">Публикация разработанных программ/скриптов в репозитории на GitHub. </w:t>
       </w:r>
     </w:p>
     <w:p>
@@ -1721,8 +1743,9 @@
         <w:pStyle w:val="Default"/>
         <w:numPr>
           <w:ilvl w:val="0"/>
-          <w:numId w:val="3"/>
+          <w:numId w:val="12"/>
         </w:numPr>
+        <w:ind w:left="426" w:hanging="426"/>
         <w:rPr>
           <w:sz w:val="28"/>
           <w:szCs w:val="28"/>
@@ -1733,7 +1756,7 @@
           <w:sz w:val="28"/>
           <w:szCs w:val="28"/>
         </w:rPr>
-        <w:t xml:space="preserve">10. Подготовка отчета, содержащего минимальный объем информации по каждому этапу выполнения работы. </w:t>
+        <w:t xml:space="preserve">Подготовка отчета, содержащего минимальный объем информации по каждому этапу выполнения работы. </w:t>
       </w:r>
     </w:p>
     <w:p>
@@ -1855,7 +1878,7 @@
                 <w:lang w:eastAsia="ru-RU" w:bidi="ar-SA"/>
               </w:rPr>
               <w:drawing>
-                <wp:anchor distT="0" distB="0" distL="0" distR="0" simplePos="0" relativeHeight="251657216" behindDoc="0" locked="0" layoutInCell="1" allowOverlap="1">
+                <wp:anchor distT="0" distB="0" distL="0" distR="0" simplePos="0" relativeHeight="251657216" behindDoc="0" locked="0" layoutInCell="1" allowOverlap="1" wp14:anchorId="6F904ECE" wp14:editId="0E2C25E8">
                   <wp:simplePos x="0" y="0"/>
                   <wp:positionH relativeFrom="column">
                     <wp:posOffset>23495</wp:posOffset>
@@ -1917,7 +1940,7 @@
                 <w:lang w:eastAsia="ru-RU" w:bidi="ar-SA"/>
               </w:rPr>
               <w:drawing>
-                <wp:anchor distT="0" distB="0" distL="0" distR="0" simplePos="0" relativeHeight="251659264" behindDoc="0" locked="0" layoutInCell="1" allowOverlap="1">
+                <wp:anchor distT="0" distB="0" distL="0" distR="0" simplePos="0" relativeHeight="251659264" behindDoc="0" locked="0" layoutInCell="1" allowOverlap="1" wp14:anchorId="4EB6EC81" wp14:editId="5A9BE5AE">
                   <wp:simplePos x="0" y="0"/>
                   <wp:positionH relativeFrom="column">
                     <wp:align>center</wp:align>
@@ -1983,7 +2006,14 @@
                 <w:sz w:val="20"/>
                 <w:szCs w:val="20"/>
               </w:rPr>
-              <w:t>рис. 1 Пример изображения из класса «кошки»</w:t>
+              <w:t>Р</w:t>
+            </w:r>
+            <w:r>
+              <w:rPr>
+                <w:sz w:val="20"/>
+                <w:szCs w:val="20"/>
+              </w:rPr>
+              <w:t>ис. 1 Пример изображения из класса «кошки»</w:t>
             </w:r>
           </w:p>
         </w:tc>
@@ -2004,7 +2034,14 @@
                 <w:sz w:val="20"/>
                 <w:szCs w:val="20"/>
               </w:rPr>
-              <w:t>рис. 2 Пример изображения из класса «собаки»</w:t>
+              <w:t>Р</w:t>
+            </w:r>
+            <w:r>
+              <w:rPr>
+                <w:sz w:val="20"/>
+                <w:szCs w:val="20"/>
+              </w:rPr>
+              <w:t>ис. 2 Пример изображения из класса «собаки»</w:t>
             </w:r>
           </w:p>
         </w:tc>
@@ -2048,7 +2085,7 @@
     </w:p>
     <w:p>
       <w:r>
-        <w:t xml:space="preserve">Для выполнения лабораторных работ была выбрана библиотека MXNet для </w:t>
+        <w:t xml:space="preserve">Для выполнения лабораторных работ выбрана библиотека MXNet для </w:t>
       </w:r>
       <w:r>
         <w:rPr>
@@ -2079,26 +2116,22 @@
           <w:sz w:val="28"/>
           <w:szCs w:val="28"/>
         </w:rPr>
-        <w:t>На этапе проверки корректности установки библиотеки  была выполнена разработка и запуск тестового примера сети для решения задачи классификации рукописных цифр набора данных MNIST. Достигнута точность 0.9225.</w:t>
-      </w:r>
-    </w:p>
-    <w:p>
-      <w:pPr>
-        <w:pStyle w:val="Default"/>
+        <w:t>На этапе проверки кор</w:t>
+      </w:r>
+      <w:r>
         <w:rPr>
           <w:sz w:val="28"/>
           <w:szCs w:val="28"/>
         </w:rPr>
-      </w:pPr>
-    </w:p>
-    <w:p>
-      <w:pPr>
-        <w:pStyle w:val="Default"/>
+        <w:t xml:space="preserve">ректности установки библиотеки </w:t>
+      </w:r>
+      <w:r>
         <w:rPr>
           <w:sz w:val="28"/>
           <w:szCs w:val="28"/>
         </w:rPr>
-      </w:pPr>
+        <w:t>выполнена разработка и запуск тестового примера сети для решения задачи классификации рукописных цифр набора данных MNIST. Достигнута точность 0.9225.</w:t>
+      </w:r>
     </w:p>
     <w:p>
       <w:pPr>
@@ -2148,7 +2181,13 @@
         <w:rPr>
           <w:szCs w:val="28"/>
         </w:rPr>
-        <w:t>тестовой выборке, т.е :</w:t>
+        <w:t>тестовой выборке</w:t>
+      </w:r>
+      <w:r>
+        <w:rPr>
+          <w:szCs w:val="28"/>
+        </w:rPr>
+        <w:t>:</w:t>
       </w:r>
     </w:p>
     <w:p>
@@ -2205,14 +2244,6 @@
     </w:p>
     <w:p>
       <w:pPr>
-        <w:rPr>
-          <w:szCs w:val="28"/>
-          <w:lang w:val="en-US"/>
-        </w:rPr>
-      </w:pPr>
-    </w:p>
-    <w:p>
-      <w:pPr>
         <w:pStyle w:val="1"/>
         <w:rPr>
           <w:szCs w:val="32"/>
@@ -2241,7 +2272,25 @@
           <w:szCs w:val="28"/>
           <w:shd w:val="clear" w:color="auto" w:fill="FFFFFF"/>
         </w:rPr>
-        <w:t>В качестве тренировочной выборки используем тренировочную выборку первого и второго наборов данных, всего 16500 изображений котов и 16505 изображений собак. В качестве тестовой выборки используем тестовую выборку только из первого набора данных, т.к. во втором наборе данных тестовая выборка не разбита на изображения котов и собак. Всего в тестовой выборку 2042 изображения, котов и собак поровну.</w:t>
+        <w:t>В качестве тренировочной выборки используем тренировочную выборку первого и второго наборов данных, всего 16500 изображений котов и 16505 изображений собак. В качестве тестовой выборки используем тестовую выборку только из первого набора данных, т.к. во втором наборе данных тестовая выборка не разбита на изображения котов и</w:t>
+      </w:r>
+      <w:r>
+        <w:rPr>
+          <w:rFonts w:cs="Times New Roman"/>
+          <w:color w:val="000000"/>
+          <w:szCs w:val="28"/>
+          <w:shd w:val="clear" w:color="auto" w:fill="FFFFFF"/>
+        </w:rPr>
+        <w:t xml:space="preserve"> собак. Всего в тестовой выборке</w:t>
+      </w:r>
+      <w:r>
+        <w:rPr>
+          <w:rFonts w:cs="Times New Roman"/>
+          <w:color w:val="000000"/>
+          <w:szCs w:val="28"/>
+          <w:shd w:val="clear" w:color="auto" w:fill="FFFFFF"/>
+        </w:rPr>
+        <w:t xml:space="preserve"> 2042 изображения, котов и собак поровну.</w:t>
       </w:r>
     </w:p>
     <w:p>
@@ -2270,7 +2319,15 @@
           <w:szCs w:val="32"/>
         </w:rPr>
         <w:lastRenderedPageBreak/>
-        <w:t>Конфигурации нейронных сетей</w:t>
+        <w:t>Конфигурации н</w:t>
+      </w:r>
+      <w:bookmarkStart w:id="12" w:name="_GoBack"/>
+      <w:bookmarkEnd w:id="12"/>
+      <w:r>
+        <w:rPr>
+          <w:szCs w:val="32"/>
+        </w:rPr>
+        <w:t>ейронных сетей</w:t>
       </w:r>
       <w:bookmarkEnd w:id="11"/>
     </w:p>
@@ -2938,38 +2995,31 @@
         <w:rPr>
           <w:szCs w:val="28"/>
         </w:rPr>
-        <w:t xml:space="preserve">         </w:t>
-      </w:r>
-    </w:p>
-    <w:p>
-      <w:pPr>
-        <w:rPr>
-          <w:szCs w:val="28"/>
-        </w:rPr>
-      </w:pPr>
-      <w:r>
-        <w:rPr>
-          <w:szCs w:val="28"/>
-        </w:rPr>
-        <w:t xml:space="preserve">          1.</w:t>
-      </w:r>
-    </w:p>
-    <w:p>
-      <w:pPr>
-        <w:pStyle w:val="ac"/>
-        <w:rPr>
-          <w:szCs w:val="28"/>
-        </w:rPr>
-      </w:pPr>
-      <w:r>
-        <w:rPr>
-          <w:noProof/>
-          <w:szCs w:val="28"/>
-          <w:lang w:eastAsia="ru-RU" w:bidi="ar-SA"/>
-        </w:rPr>
+        <w:t xml:space="preserve"> </w:t>
+      </w:r>
+    </w:p>
+    <w:p>
+      <w:pPr>
+        <w:rPr>
+          <w:szCs w:val="28"/>
+        </w:rPr>
+      </w:pPr>
+      <w:r>
+        <w:rPr>
+          <w:szCs w:val="28"/>
+        </w:rPr>
+        <w:t>1.</w:t>
+      </w:r>
+    </w:p>
+    <w:p>
+      <w:pPr>
+        <w:pStyle w:val="af5"/>
+        <w:ind w:left="-851"/>
+      </w:pPr>
+      <w:r>
         <w:drawing>
-          <wp:inline distT="0" distB="0" distL="0" distR="0">
-            <wp:extent cx="6089478" cy="1317436"/>
+          <wp:inline distT="0" distB="0" distL="0" distR="0" wp14:anchorId="407FFC4A" wp14:editId="7F739EC9">
+            <wp:extent cx="5515610" cy="1193281"/>
             <wp:effectExtent l="0" t="0" r="0" b="0"/>
             <wp:docPr id="4" name="Рисунок 4"/>
             <wp:cNvGraphicFramePr>
@@ -3000,7 +3050,7 @@
                   <pic:spPr bwMode="auto">
                     <a:xfrm>
                       <a:off x="0" y="0"/>
-                      <a:ext cx="6225616" cy="1346889"/>
+                      <a:ext cx="5693851" cy="1231843"/>
                     </a:xfrm>
                     <a:prstGeom prst="rect">
                       <a:avLst/>
@@ -3027,7 +3077,6 @@
     </w:p>
     <w:p>
       <w:pPr>
-        <w:pStyle w:val="ac"/>
         <w:rPr>
           <w:szCs w:val="28"/>
         </w:rPr>
@@ -3041,20 +3090,13 @@
     </w:p>
     <w:p>
       <w:pPr>
-        <w:pStyle w:val="ac"/>
-        <w:rPr>
-          <w:szCs w:val="28"/>
-        </w:rPr>
-      </w:pPr>
-      <w:r>
-        <w:rPr>
-          <w:noProof/>
-          <w:szCs w:val="28"/>
-          <w:lang w:eastAsia="ru-RU" w:bidi="ar-SA"/>
-        </w:rPr>
+        <w:pStyle w:val="af5"/>
+        <w:ind w:left="-709" w:firstLine="709"/>
+      </w:pPr>
+      <w:r>
         <w:drawing>
-          <wp:inline distT="0" distB="0" distL="0" distR="0">
-            <wp:extent cx="6520180" cy="1173443"/>
+          <wp:inline distT="0" distB="0" distL="0" distR="0" wp14:anchorId="24432B0E" wp14:editId="6CB2E772">
+            <wp:extent cx="6154908" cy="1107705"/>
             <wp:effectExtent l="0" t="0" r="0" b="0"/>
             <wp:docPr id="6" name="Рисунок 6"/>
             <wp:cNvGraphicFramePr>
@@ -3085,7 +3127,7 @@
                   <pic:spPr bwMode="auto">
                     <a:xfrm>
                       <a:off x="0" y="0"/>
-                      <a:ext cx="6531860" cy="1175545"/>
+                      <a:ext cx="6201221" cy="1116040"/>
                     </a:xfrm>
                     <a:prstGeom prst="rect">
                       <a:avLst/>
@@ -3112,7 +3154,6 @@
     </w:p>
     <w:p>
       <w:pPr>
-        <w:pStyle w:val="ac"/>
         <w:rPr>
           <w:szCs w:val="28"/>
         </w:rPr>
@@ -3126,20 +3167,12 @@
     </w:p>
     <w:p>
       <w:pPr>
-        <w:pStyle w:val="ac"/>
-        <w:rPr>
-          <w:szCs w:val="28"/>
-        </w:rPr>
-      </w:pPr>
-      <w:r>
-        <w:rPr>
-          <w:noProof/>
-          <w:szCs w:val="28"/>
-          <w:lang w:eastAsia="ru-RU" w:bidi="ar-SA"/>
-        </w:rPr>
+        <w:pStyle w:val="af5"/>
+      </w:pPr>
+      <w:r>
         <w:drawing>
-          <wp:inline distT="0" distB="0" distL="0" distR="0">
-            <wp:extent cx="6518275" cy="1210942"/>
+          <wp:inline distT="0" distB="0" distL="0" distR="0" wp14:anchorId="4A905395" wp14:editId="2E9AD989">
+            <wp:extent cx="6114415" cy="1135915"/>
             <wp:effectExtent l="0" t="0" r="0" b="0"/>
             <wp:docPr id="7" name="Рисунок 7"/>
             <wp:cNvGraphicFramePr>
@@ -3170,7 +3203,7 @@
                   <pic:spPr bwMode="auto">
                     <a:xfrm>
                       <a:off x="0" y="0"/>
-                      <a:ext cx="6565712" cy="1219755"/>
+                      <a:ext cx="6209138" cy="1153512"/>
                     </a:xfrm>
                     <a:prstGeom prst="rect">
                       <a:avLst/>
@@ -3198,7 +3231,6 @@
     </w:p>
     <w:p>
       <w:pPr>
-        <w:pStyle w:val="ac"/>
         <w:rPr>
           <w:szCs w:val="28"/>
           <w:lang w:val="en-US"/>
@@ -3214,20 +3246,16 @@
     </w:p>
     <w:p>
       <w:pPr>
-        <w:pStyle w:val="ac"/>
-        <w:rPr>
-          <w:szCs w:val="28"/>
-        </w:rPr>
+        <w:pStyle w:val="aa"/>
       </w:pPr>
       <w:r>
         <w:rPr>
           <w:noProof/>
-          <w:szCs w:val="28"/>
           <w:lang w:eastAsia="ru-RU" w:bidi="ar-SA"/>
         </w:rPr>
         <w:drawing>
-          <wp:inline distT="0" distB="0" distL="0" distR="0">
-            <wp:extent cx="6537325" cy="1148064"/>
+          <wp:inline distT="0" distB="0" distL="0" distR="0" wp14:anchorId="34FA82DF" wp14:editId="5CA83665">
+            <wp:extent cx="6076315" cy="1067103"/>
             <wp:effectExtent l="0" t="0" r="0" b="0"/>
             <wp:docPr id="8" name="Рисунок 8"/>
             <wp:cNvGraphicFramePr>
@@ -3258,7 +3286,7 @@
                   <pic:spPr bwMode="auto">
                     <a:xfrm>
                       <a:off x="0" y="0"/>
-                      <a:ext cx="6584561" cy="1156359"/>
+                      <a:ext cx="6211033" cy="1090762"/>
                     </a:xfrm>
                     <a:prstGeom prst="rect">
                       <a:avLst/>
@@ -3283,18 +3311,10 @@
           <w:numId w:val="0"/>
         </w:numPr>
       </w:pPr>
-      <w:bookmarkStart w:id="12" w:name="_Toc530326972"/>
       <w:r>
         <w:lastRenderedPageBreak/>
-        <w:t xml:space="preserve">Описание содержимого директории </w:t>
-      </w:r>
-      <w:r>
-        <w:rPr>
-          <w:lang w:val="en-US"/>
-        </w:rPr>
-        <w:t>src</w:t>
-      </w:r>
-      <w:bookmarkEnd w:id="12"/>
+        <w:t>Разработанные программы/скрипты</w:t>
+      </w:r>
     </w:p>
     <w:p>
       <w:pPr>
@@ -3543,21 +3563,6 @@
           <w:ilvl w:val="0"/>
           <w:numId w:val="0"/>
         </w:numPr>
-        <w:ind w:left="360"/>
-        <w:rPr>
-          <w:b w:val="0"/>
-          <w:sz w:val="28"/>
-          <w:szCs w:val="28"/>
-        </w:rPr>
-      </w:pPr>
-    </w:p>
-    <w:p>
-      <w:pPr>
-        <w:pStyle w:val="1"/>
-        <w:numPr>
-          <w:ilvl w:val="0"/>
-          <w:numId w:val="0"/>
-        </w:numPr>
       </w:pPr>
       <w:bookmarkStart w:id="13" w:name="_Toc530326973"/>
       <w:r>
@@ -3567,48 +3572,41 @@
     </w:p>
     <w:p>
       <w:r>
-        <w:t>В работе были рассмотрены</w:t>
-      </w:r>
-      <w:r>
-        <w:t xml:space="preserve"> </w:t>
-      </w:r>
-      <w:r>
-        <w:t xml:space="preserve"> 4 конфигурации</w:t>
+        <w:t>В работе рассмотрены 4 конфигурации</w:t>
       </w:r>
       <w:r>
         <w:t>.</w:t>
       </w:r>
     </w:p>
-    <w:p>
-      <w:r>
-        <w:t>Общие данные для всех экспериментов:</w:t>
-      </w:r>
-    </w:p>
-    <w:p>
-      <w:r>
-        <w:t xml:space="preserve">количество эпох  = 10, </w:t>
-      </w:r>
-    </w:p>
-    <w:p>
-      <w:r>
-        <w:t>скорость обучения  =  0.001.</w:t>
-      </w:r>
-    </w:p>
-    <w:p>
-      <w:r>
-        <w:rPr>
-          <w:lang w:val="en-US"/>
-        </w:rPr>
-        <w:t xml:space="preserve">Time – </w:t>
-      </w:r>
-      <w:r>
-        <w:t>время обучения.</w:t>
+    <w:p/>
+    <w:p>
+      <w:r>
+        <w:t>Параметры обучения</w:t>
+      </w:r>
+      <w:r>
+        <w:t>:</w:t>
+      </w:r>
+    </w:p>
+    <w:p>
+      <w:r>
+        <w:t>количество эпох –</w:t>
+      </w:r>
+      <w:r>
+        <w:t xml:space="preserve"> 10, </w:t>
+      </w:r>
+    </w:p>
+    <w:p>
+      <w:r>
+        <w:t xml:space="preserve">скорость обучения – </w:t>
+      </w:r>
+      <w:r>
+        <w:t>0.001.</w:t>
       </w:r>
     </w:p>
     <w:p/>
     <w:tbl>
       <w:tblPr>
-        <w:tblW w:w="10147" w:type="dxa"/>
+        <w:tblW w:w="5000" w:type="pct"/>
         <w:tblBorders>
           <w:top w:val="single" w:sz="2" w:space="0" w:color="000001"/>
           <w:left w:val="single" w:sz="2" w:space="0" w:color="000001"/>
@@ -3624,18 +3622,18 @@
         <w:tblLook w:val="0000" w:firstRow="0" w:lastRow="0" w:firstColumn="0" w:lastColumn="0" w:noHBand="0" w:noVBand="0"/>
       </w:tblPr>
       <w:tblGrid>
-        <w:gridCol w:w="385"/>
-        <w:gridCol w:w="1657"/>
-        <w:gridCol w:w="1947"/>
-        <w:gridCol w:w="2046"/>
-        <w:gridCol w:w="1369"/>
-        <w:gridCol w:w="1379"/>
-        <w:gridCol w:w="1364"/>
+        <w:gridCol w:w="341"/>
+        <w:gridCol w:w="1522"/>
+        <w:gridCol w:w="1787"/>
+        <w:gridCol w:w="1877"/>
+        <w:gridCol w:w="1422"/>
+        <w:gridCol w:w="1264"/>
+        <w:gridCol w:w="1244"/>
       </w:tblGrid>
       <w:tr>
         <w:tc>
           <w:tcPr>
-            <w:tcW w:w="385" w:type="dxa"/>
+            <w:tcW w:w="189" w:type="pct"/>
             <w:vMerge w:val="restart"/>
             <w:tcBorders>
               <w:top w:val="single" w:sz="2" w:space="0" w:color="000001"/>
@@ -3654,12 +3652,16 @@
               <w:rPr>
                 <w:b/>
                 <w:bCs/>
+                <w:sz w:val="20"/>
+                <w:szCs w:val="20"/>
               </w:rPr>
             </w:pPr>
             <w:r>
               <w:rPr>
                 <w:b/>
                 <w:bCs/>
+                <w:sz w:val="20"/>
+                <w:szCs w:val="20"/>
               </w:rPr>
               <w:t>№</w:t>
             </w:r>
@@ -3667,7 +3669,7 @@
         </w:tc>
         <w:tc>
           <w:tcPr>
-            <w:tcW w:w="1657" w:type="dxa"/>
+            <w:tcW w:w="813" w:type="pct"/>
             <w:vMerge w:val="restart"/>
             <w:tcBorders>
               <w:top w:val="single" w:sz="2" w:space="0" w:color="000001"/>
@@ -3686,12 +3688,16 @@
               <w:rPr>
                 <w:b/>
                 <w:bCs/>
+                <w:sz w:val="20"/>
+                <w:szCs w:val="20"/>
               </w:rPr>
             </w:pPr>
             <w:r>
               <w:rPr>
                 <w:b/>
                 <w:bCs/>
+                <w:sz w:val="20"/>
+                <w:szCs w:val="20"/>
               </w:rPr>
               <w:t>Количество скрытых слоев</w:t>
             </w:r>
@@ -3699,7 +3705,7 @@
         </w:tc>
         <w:tc>
           <w:tcPr>
-            <w:tcW w:w="1947" w:type="dxa"/>
+            <w:tcW w:w="953" w:type="pct"/>
             <w:vMerge w:val="restart"/>
             <w:tcBorders>
               <w:top w:val="single" w:sz="2" w:space="0" w:color="000001"/>
@@ -3718,12 +3724,16 @@
               <w:rPr>
                 <w:b/>
                 <w:bCs/>
+                <w:sz w:val="20"/>
+                <w:szCs w:val="20"/>
               </w:rPr>
             </w:pPr>
             <w:r>
               <w:rPr>
                 <w:b/>
                 <w:bCs/>
+                <w:sz w:val="20"/>
+                <w:szCs w:val="20"/>
               </w:rPr>
               <w:t>Количество нейронов на скрытых слоях</w:t>
             </w:r>
@@ -3731,7 +3741,7 @@
         </w:tc>
         <w:tc>
           <w:tcPr>
-            <w:tcW w:w="2046" w:type="dxa"/>
+            <w:tcW w:w="1001" w:type="pct"/>
             <w:vMerge w:val="restart"/>
             <w:tcBorders>
               <w:top w:val="single" w:sz="2" w:space="0" w:color="000001"/>
@@ -3750,12 +3760,16 @@
               <w:rPr>
                 <w:b/>
                 <w:bCs/>
+                <w:sz w:val="20"/>
+                <w:szCs w:val="20"/>
               </w:rPr>
             </w:pPr>
             <w:r>
               <w:rPr>
                 <w:b/>
                 <w:bCs/>
+                <w:sz w:val="20"/>
+                <w:szCs w:val="20"/>
               </w:rPr>
               <w:t>Функции активации</w:t>
             </w:r>
@@ -3763,7 +3777,7 @@
         </w:tc>
         <w:tc>
           <w:tcPr>
-            <w:tcW w:w="4112" w:type="dxa"/>
+            <w:tcW w:w="2044" w:type="pct"/>
             <w:gridSpan w:val="3"/>
             <w:tcBorders>
               <w:top w:val="single" w:sz="2" w:space="0" w:color="000001"/>
@@ -3783,12 +3797,16 @@
               <w:rPr>
                 <w:b/>
                 <w:bCs/>
+                <w:sz w:val="20"/>
+                <w:szCs w:val="20"/>
               </w:rPr>
             </w:pPr>
             <w:r>
               <w:rPr>
                 <w:b/>
                 <w:bCs/>
+                <w:sz w:val="20"/>
+                <w:szCs w:val="20"/>
               </w:rPr>
               <w:t>Результат</w:t>
             </w:r>
@@ -3798,7 +3816,7 @@
       <w:tr>
         <w:tc>
           <w:tcPr>
-            <w:tcW w:w="385" w:type="dxa"/>
+            <w:tcW w:w="189" w:type="pct"/>
             <w:vMerge/>
             <w:tcBorders>
               <w:top w:val="single" w:sz="2" w:space="0" w:color="000001"/>
@@ -3814,12 +3832,16 @@
             <w:pPr>
               <w:pStyle w:val="aa"/>
               <w:jc w:val="center"/>
+              <w:rPr>
+                <w:sz w:val="20"/>
+                <w:szCs w:val="20"/>
+              </w:rPr>
             </w:pPr>
           </w:p>
         </w:tc>
         <w:tc>
           <w:tcPr>
-            <w:tcW w:w="1657" w:type="dxa"/>
+            <w:tcW w:w="813" w:type="pct"/>
             <w:vMerge/>
             <w:tcBorders>
               <w:top w:val="single" w:sz="2" w:space="0" w:color="000001"/>
@@ -3835,12 +3857,16 @@
             <w:pPr>
               <w:pStyle w:val="aa"/>
               <w:jc w:val="center"/>
+              <w:rPr>
+                <w:sz w:val="20"/>
+                <w:szCs w:val="20"/>
+              </w:rPr>
             </w:pPr>
           </w:p>
         </w:tc>
         <w:tc>
           <w:tcPr>
-            <w:tcW w:w="1947" w:type="dxa"/>
+            <w:tcW w:w="953" w:type="pct"/>
             <w:vMerge/>
             <w:tcBorders>
               <w:top w:val="single" w:sz="2" w:space="0" w:color="000001"/>
@@ -3856,12 +3882,16 @@
             <w:pPr>
               <w:pStyle w:val="aa"/>
               <w:jc w:val="center"/>
+              <w:rPr>
+                <w:sz w:val="20"/>
+                <w:szCs w:val="20"/>
+              </w:rPr>
             </w:pPr>
           </w:p>
         </w:tc>
         <w:tc>
           <w:tcPr>
-            <w:tcW w:w="2046" w:type="dxa"/>
+            <w:tcW w:w="1001" w:type="pct"/>
             <w:vMerge/>
             <w:tcBorders>
               <w:top w:val="single" w:sz="2" w:space="0" w:color="000001"/>
@@ -3877,12 +3907,16 @@
             <w:pPr>
               <w:pStyle w:val="aa"/>
               <w:jc w:val="center"/>
+              <w:rPr>
+                <w:sz w:val="20"/>
+                <w:szCs w:val="20"/>
+              </w:rPr>
             </w:pPr>
           </w:p>
         </w:tc>
         <w:tc>
           <w:tcPr>
-            <w:tcW w:w="1369" w:type="dxa"/>
+            <w:tcW w:w="701" w:type="pct"/>
             <w:tcBorders>
               <w:top w:val="single" w:sz="2" w:space="0" w:color="000001"/>
               <w:left w:val="single" w:sz="2" w:space="0" w:color="000001"/>
@@ -3897,15 +3931,23 @@
             <w:pPr>
               <w:pStyle w:val="aa"/>
               <w:jc w:val="center"/>
+              <w:rPr>
+                <w:sz w:val="20"/>
+                <w:szCs w:val="20"/>
+              </w:rPr>
             </w:pPr>
             <w:r>
-              <w:t>Train-accuracy</w:t>
+              <w:rPr>
+                <w:sz w:val="20"/>
+                <w:szCs w:val="20"/>
+              </w:rPr>
+              <w:t>Точность на тренировочном множестве</w:t>
             </w:r>
           </w:p>
         </w:tc>
         <w:tc>
           <w:tcPr>
-            <w:tcW w:w="1379" w:type="dxa"/>
+            <w:tcW w:w="677" w:type="pct"/>
             <w:tcBorders>
               <w:top w:val="single" w:sz="2" w:space="0" w:color="000001"/>
               <w:left w:val="single" w:sz="2" w:space="0" w:color="000001"/>
@@ -3919,15 +3961,23 @@
           <w:p>
             <w:pPr>
               <w:jc w:val="center"/>
+              <w:rPr>
+                <w:sz w:val="20"/>
+                <w:szCs w:val="20"/>
+              </w:rPr>
             </w:pPr>
             <w:r>
-              <w:t>Validation-accuracy</w:t>
+              <w:rPr>
+                <w:sz w:val="20"/>
+                <w:szCs w:val="20"/>
+              </w:rPr>
+              <w:t>Точность на тестовом множестве</w:t>
             </w:r>
           </w:p>
         </w:tc>
         <w:tc>
           <w:tcPr>
-            <w:tcW w:w="1364" w:type="dxa"/>
+            <w:tcW w:w="667" w:type="pct"/>
             <w:tcBorders>
               <w:top w:val="single" w:sz="2" w:space="0" w:color="000001"/>
               <w:left w:val="single" w:sz="2" w:space="0" w:color="000001"/>
@@ -3942,12 +3992,31 @@
           <w:p>
             <w:pPr>
               <w:jc w:val="center"/>
+              <w:rPr>
+                <w:sz w:val="20"/>
+                <w:szCs w:val="20"/>
+              </w:rPr>
             </w:pPr>
             <w:r>
-              <w:t>Time</w:t>
+              <w:rPr>
+                <w:sz w:val="20"/>
+                <w:szCs w:val="20"/>
+              </w:rPr>
+              <w:t>Время</w:t>
             </w:r>
             <w:r>
-              <w:t>, sec</w:t>
+              <w:rPr>
+                <w:sz w:val="20"/>
+                <w:szCs w:val="20"/>
+              </w:rPr>
+              <w:t xml:space="preserve">, </w:t>
+            </w:r>
+            <w:r>
+              <w:rPr>
+                <w:sz w:val="20"/>
+                <w:szCs w:val="20"/>
+              </w:rPr>
+              <w:t>с</w:t>
             </w:r>
           </w:p>
         </w:tc>
@@ -3955,7 +4024,7 @@
       <w:tr>
         <w:tc>
           <w:tcPr>
-            <w:tcW w:w="385" w:type="dxa"/>
+            <w:tcW w:w="189" w:type="pct"/>
             <w:tcBorders>
               <w:top w:val="single" w:sz="2" w:space="0" w:color="000001"/>
               <w:left w:val="single" w:sz="2" w:space="0" w:color="000001"/>
@@ -3970,15 +4039,23 @@
             <w:pPr>
               <w:pStyle w:val="aa"/>
               <w:jc w:val="center"/>
+              <w:rPr>
+                <w:sz w:val="20"/>
+                <w:szCs w:val="20"/>
+              </w:rPr>
             </w:pPr>
             <w:r>
+              <w:rPr>
+                <w:sz w:val="20"/>
+                <w:szCs w:val="20"/>
+              </w:rPr>
               <w:t>1</w:t>
             </w:r>
           </w:p>
         </w:tc>
         <w:tc>
           <w:tcPr>
-            <w:tcW w:w="1657" w:type="dxa"/>
+            <w:tcW w:w="813" w:type="pct"/>
             <w:tcBorders>
               <w:top w:val="single" w:sz="2" w:space="0" w:color="000001"/>
               <w:left w:val="single" w:sz="2" w:space="0" w:color="000001"/>
@@ -3993,15 +4070,23 @@
             <w:pPr>
               <w:pStyle w:val="aa"/>
               <w:jc w:val="center"/>
+              <w:rPr>
+                <w:sz w:val="20"/>
+                <w:szCs w:val="20"/>
+              </w:rPr>
             </w:pPr>
             <w:r>
+              <w:rPr>
+                <w:sz w:val="20"/>
+                <w:szCs w:val="20"/>
+              </w:rPr>
               <w:t>3</w:t>
             </w:r>
           </w:p>
         </w:tc>
         <w:tc>
           <w:tcPr>
-            <w:tcW w:w="1947" w:type="dxa"/>
+            <w:tcW w:w="953" w:type="pct"/>
             <w:tcBorders>
               <w:top w:val="single" w:sz="2" w:space="0" w:color="000001"/>
               <w:left w:val="single" w:sz="2" w:space="0" w:color="000001"/>
@@ -4016,15 +4101,23 @@
             <w:pPr>
               <w:pStyle w:val="aa"/>
               <w:jc w:val="center"/>
+              <w:rPr>
+                <w:sz w:val="20"/>
+                <w:szCs w:val="20"/>
+              </w:rPr>
             </w:pPr>
             <w:r>
+              <w:rPr>
+                <w:sz w:val="20"/>
+                <w:szCs w:val="20"/>
+              </w:rPr>
               <w:t>1000-500-250</w:t>
             </w:r>
           </w:p>
         </w:tc>
         <w:tc>
           <w:tcPr>
-            <w:tcW w:w="2046" w:type="dxa"/>
+            <w:tcW w:w="1001" w:type="pct"/>
             <w:tcBorders>
               <w:top w:val="single" w:sz="2" w:space="0" w:color="000001"/>
               <w:left w:val="single" w:sz="2" w:space="0" w:color="000001"/>
@@ -4039,15 +4132,23 @@
             <w:pPr>
               <w:pStyle w:val="aa"/>
               <w:jc w:val="center"/>
+              <w:rPr>
+                <w:sz w:val="20"/>
+                <w:szCs w:val="20"/>
+              </w:rPr>
             </w:pPr>
             <w:r>
+              <w:rPr>
+                <w:sz w:val="20"/>
+                <w:szCs w:val="20"/>
+              </w:rPr>
               <w:t>tanh-tanh-sigmoid</w:t>
             </w:r>
           </w:p>
         </w:tc>
         <w:tc>
           <w:tcPr>
-            <w:tcW w:w="1369" w:type="dxa"/>
+            <w:tcW w:w="701" w:type="pct"/>
             <w:tcBorders>
               <w:top w:val="single" w:sz="2" w:space="0" w:color="000001"/>
               <w:left w:val="single" w:sz="2" w:space="0" w:color="000001"/>
@@ -4062,15 +4163,23 @@
             <w:pPr>
               <w:pStyle w:val="aa"/>
               <w:jc w:val="center"/>
+              <w:rPr>
+                <w:sz w:val="20"/>
+                <w:szCs w:val="20"/>
+              </w:rPr>
             </w:pPr>
             <w:r>
+              <w:rPr>
+                <w:sz w:val="20"/>
+                <w:szCs w:val="20"/>
+              </w:rPr>
               <w:t>0.56</w:t>
             </w:r>
           </w:p>
         </w:tc>
         <w:tc>
           <w:tcPr>
-            <w:tcW w:w="1379" w:type="dxa"/>
+            <w:tcW w:w="677" w:type="pct"/>
             <w:tcBorders>
               <w:top w:val="single" w:sz="2" w:space="0" w:color="000001"/>
               <w:left w:val="single" w:sz="2" w:space="0" w:color="000001"/>
@@ -4085,17 +4194,23 @@
             <w:pPr>
               <w:pStyle w:val="aa"/>
               <w:jc w:val="center"/>
+              <w:rPr>
+                <w:sz w:val="20"/>
+                <w:szCs w:val="20"/>
+              </w:rPr>
             </w:pPr>
             <w:r>
+              <w:rPr>
+                <w:sz w:val="20"/>
+                <w:szCs w:val="20"/>
+              </w:rPr>
               <w:t>0.5</w:t>
             </w:r>
-            <w:bookmarkStart w:id="14" w:name="_GoBack"/>
-            <w:bookmarkEnd w:id="14"/>
           </w:p>
         </w:tc>
         <w:tc>
           <w:tcPr>
-            <w:tcW w:w="1364" w:type="dxa"/>
+            <w:tcW w:w="667" w:type="pct"/>
             <w:tcBorders>
               <w:top w:val="single" w:sz="2" w:space="0" w:color="000001"/>
               <w:left w:val="single" w:sz="2" w:space="0" w:color="000001"/>
@@ -4111,8 +4226,16 @@
             <w:pPr>
               <w:pStyle w:val="aa"/>
               <w:jc w:val="center"/>
+              <w:rPr>
+                <w:sz w:val="20"/>
+                <w:szCs w:val="20"/>
+              </w:rPr>
             </w:pPr>
             <w:r>
+              <w:rPr>
+                <w:sz w:val="20"/>
+                <w:szCs w:val="20"/>
+              </w:rPr>
               <w:t>48.86</w:t>
             </w:r>
           </w:p>
@@ -4121,7 +4244,7 @@
       <w:tr>
         <w:tc>
           <w:tcPr>
-            <w:tcW w:w="385" w:type="dxa"/>
+            <w:tcW w:w="189" w:type="pct"/>
             <w:tcBorders>
               <w:top w:val="single" w:sz="2" w:space="0" w:color="000001"/>
               <w:left w:val="single" w:sz="2" w:space="0" w:color="000001"/>
@@ -4136,15 +4259,23 @@
             <w:pPr>
               <w:pStyle w:val="aa"/>
               <w:jc w:val="center"/>
+              <w:rPr>
+                <w:sz w:val="20"/>
+                <w:szCs w:val="20"/>
+              </w:rPr>
             </w:pPr>
             <w:r>
+              <w:rPr>
+                <w:sz w:val="20"/>
+                <w:szCs w:val="20"/>
+              </w:rPr>
               <w:t>2</w:t>
             </w:r>
           </w:p>
         </w:tc>
         <w:tc>
           <w:tcPr>
-            <w:tcW w:w="1657" w:type="dxa"/>
+            <w:tcW w:w="813" w:type="pct"/>
             <w:tcBorders>
               <w:top w:val="single" w:sz="2" w:space="0" w:color="000001"/>
               <w:left w:val="single" w:sz="2" w:space="0" w:color="000001"/>
@@ -4159,15 +4290,23 @@
             <w:pPr>
               <w:pStyle w:val="aa"/>
               <w:jc w:val="center"/>
+              <w:rPr>
+                <w:sz w:val="20"/>
+                <w:szCs w:val="20"/>
+              </w:rPr>
             </w:pPr>
             <w:r>
+              <w:rPr>
+                <w:sz w:val="20"/>
+                <w:szCs w:val="20"/>
+              </w:rPr>
               <w:t>4</w:t>
             </w:r>
           </w:p>
         </w:tc>
         <w:tc>
           <w:tcPr>
-            <w:tcW w:w="1947" w:type="dxa"/>
+            <w:tcW w:w="953" w:type="pct"/>
             <w:tcBorders>
               <w:top w:val="single" w:sz="2" w:space="0" w:color="000001"/>
               <w:left w:val="single" w:sz="2" w:space="0" w:color="000001"/>
@@ -4182,15 +4321,23 @@
             <w:pPr>
               <w:pStyle w:val="aa"/>
               <w:jc w:val="center"/>
+              <w:rPr>
+                <w:sz w:val="20"/>
+                <w:szCs w:val="20"/>
+              </w:rPr>
             </w:pPr>
             <w:r>
+              <w:rPr>
+                <w:sz w:val="20"/>
+                <w:szCs w:val="20"/>
+              </w:rPr>
               <w:t>2000-1000-500-250</w:t>
             </w:r>
           </w:p>
         </w:tc>
         <w:tc>
           <w:tcPr>
-            <w:tcW w:w="2046" w:type="dxa"/>
+            <w:tcW w:w="1001" w:type="pct"/>
             <w:tcBorders>
               <w:top w:val="single" w:sz="2" w:space="0" w:color="000001"/>
               <w:left w:val="single" w:sz="2" w:space="0" w:color="000001"/>
@@ -4205,15 +4352,23 @@
             <w:pPr>
               <w:pStyle w:val="aa"/>
               <w:jc w:val="center"/>
+              <w:rPr>
+                <w:sz w:val="20"/>
+                <w:szCs w:val="20"/>
+              </w:rPr>
             </w:pPr>
             <w:r>
+              <w:rPr>
+                <w:sz w:val="20"/>
+                <w:szCs w:val="20"/>
+              </w:rPr>
               <w:t>tanh-tanh-tanh-sigmoid</w:t>
             </w:r>
           </w:p>
         </w:tc>
         <w:tc>
           <w:tcPr>
-            <w:tcW w:w="1369" w:type="dxa"/>
+            <w:tcW w:w="701" w:type="pct"/>
             <w:tcBorders>
               <w:top w:val="single" w:sz="2" w:space="0" w:color="000001"/>
               <w:left w:val="single" w:sz="2" w:space="0" w:color="000001"/>
@@ -4228,15 +4383,23 @@
             <w:pPr>
               <w:pStyle w:val="aa"/>
               <w:jc w:val="center"/>
+              <w:rPr>
+                <w:sz w:val="20"/>
+                <w:szCs w:val="20"/>
+              </w:rPr>
             </w:pPr>
             <w:r>
+              <w:rPr>
+                <w:sz w:val="20"/>
+                <w:szCs w:val="20"/>
+              </w:rPr>
               <w:t>0.57</w:t>
             </w:r>
           </w:p>
         </w:tc>
         <w:tc>
           <w:tcPr>
-            <w:tcW w:w="1379" w:type="dxa"/>
+            <w:tcW w:w="677" w:type="pct"/>
             <w:tcBorders>
               <w:top w:val="single" w:sz="2" w:space="0" w:color="000001"/>
               <w:left w:val="single" w:sz="2" w:space="0" w:color="000001"/>
@@ -4251,15 +4414,23 @@
             <w:pPr>
               <w:pStyle w:val="aa"/>
               <w:jc w:val="center"/>
+              <w:rPr>
+                <w:sz w:val="20"/>
+                <w:szCs w:val="20"/>
+              </w:rPr>
             </w:pPr>
             <w:r>
+              <w:rPr>
+                <w:sz w:val="20"/>
+                <w:szCs w:val="20"/>
+              </w:rPr>
               <w:t>0.5</w:t>
             </w:r>
           </w:p>
         </w:tc>
         <w:tc>
           <w:tcPr>
-            <w:tcW w:w="1364" w:type="dxa"/>
+            <w:tcW w:w="667" w:type="pct"/>
             <w:tcBorders>
               <w:top w:val="single" w:sz="2" w:space="0" w:color="000001"/>
               <w:left w:val="single" w:sz="2" w:space="0" w:color="000001"/>
@@ -4275,8 +4446,16 @@
             <w:pPr>
               <w:pStyle w:val="aa"/>
               <w:jc w:val="center"/>
+              <w:rPr>
+                <w:sz w:val="20"/>
+                <w:szCs w:val="20"/>
+              </w:rPr>
             </w:pPr>
             <w:r>
+              <w:rPr>
+                <w:sz w:val="20"/>
+                <w:szCs w:val="20"/>
+              </w:rPr>
               <w:t>49.62</w:t>
             </w:r>
           </w:p>
@@ -4285,7 +4464,7 @@
       <w:tr>
         <w:tc>
           <w:tcPr>
-            <w:tcW w:w="385" w:type="dxa"/>
+            <w:tcW w:w="189" w:type="pct"/>
             <w:tcBorders>
               <w:top w:val="single" w:sz="2" w:space="0" w:color="000001"/>
               <w:left w:val="single" w:sz="2" w:space="0" w:color="000001"/>
@@ -4300,15 +4479,23 @@
             <w:pPr>
               <w:pStyle w:val="aa"/>
               <w:jc w:val="center"/>
+              <w:rPr>
+                <w:sz w:val="20"/>
+                <w:szCs w:val="20"/>
+              </w:rPr>
             </w:pPr>
             <w:r>
+              <w:rPr>
+                <w:sz w:val="20"/>
+                <w:szCs w:val="20"/>
+              </w:rPr>
               <w:t>3</w:t>
             </w:r>
           </w:p>
         </w:tc>
         <w:tc>
           <w:tcPr>
-            <w:tcW w:w="1657" w:type="dxa"/>
+            <w:tcW w:w="813" w:type="pct"/>
             <w:tcBorders>
               <w:top w:val="single" w:sz="2" w:space="0" w:color="000001"/>
               <w:left w:val="single" w:sz="2" w:space="0" w:color="000001"/>
@@ -4323,15 +4510,23 @@
             <w:pPr>
               <w:pStyle w:val="aa"/>
               <w:jc w:val="center"/>
+              <w:rPr>
+                <w:sz w:val="20"/>
+                <w:szCs w:val="20"/>
+              </w:rPr>
             </w:pPr>
             <w:r>
+              <w:rPr>
+                <w:sz w:val="20"/>
+                <w:szCs w:val="20"/>
+              </w:rPr>
               <w:t>4</w:t>
             </w:r>
           </w:p>
         </w:tc>
         <w:tc>
           <w:tcPr>
-            <w:tcW w:w="1947" w:type="dxa"/>
+            <w:tcW w:w="953" w:type="pct"/>
             <w:tcBorders>
               <w:top w:val="single" w:sz="2" w:space="0" w:color="000001"/>
               <w:left w:val="single" w:sz="2" w:space="0" w:color="000001"/>
@@ -4346,15 +4541,23 @@
             <w:pPr>
               <w:pStyle w:val="aa"/>
               <w:jc w:val="center"/>
+              <w:rPr>
+                <w:sz w:val="20"/>
+                <w:szCs w:val="20"/>
+              </w:rPr>
             </w:pPr>
             <w:r>
+              <w:rPr>
+                <w:sz w:val="20"/>
+                <w:szCs w:val="20"/>
+              </w:rPr>
               <w:t>2000-1000-500-250</w:t>
             </w:r>
           </w:p>
         </w:tc>
         <w:tc>
           <w:tcPr>
-            <w:tcW w:w="2046" w:type="dxa"/>
+            <w:tcW w:w="1001" w:type="pct"/>
             <w:tcBorders>
               <w:top w:val="single" w:sz="2" w:space="0" w:color="000001"/>
               <w:left w:val="single" w:sz="2" w:space="0" w:color="000001"/>
@@ -4369,15 +4572,23 @@
             <w:pPr>
               <w:pStyle w:val="aa"/>
               <w:jc w:val="center"/>
+              <w:rPr>
+                <w:sz w:val="20"/>
+                <w:szCs w:val="20"/>
+              </w:rPr>
             </w:pPr>
             <w:r>
+              <w:rPr>
+                <w:sz w:val="20"/>
+                <w:szCs w:val="20"/>
+              </w:rPr>
               <w:t>relu-relu-relu-sigmoid</w:t>
             </w:r>
           </w:p>
         </w:tc>
         <w:tc>
           <w:tcPr>
-            <w:tcW w:w="1369" w:type="dxa"/>
+            <w:tcW w:w="701" w:type="pct"/>
             <w:tcBorders>
               <w:top w:val="single" w:sz="2" w:space="0" w:color="000001"/>
               <w:left w:val="single" w:sz="2" w:space="0" w:color="000001"/>
@@ -4392,15 +4603,23 @@
             <w:pPr>
               <w:pStyle w:val="aa"/>
               <w:jc w:val="center"/>
+              <w:rPr>
+                <w:sz w:val="20"/>
+                <w:szCs w:val="20"/>
+              </w:rPr>
             </w:pPr>
             <w:r>
+              <w:rPr>
+                <w:sz w:val="20"/>
+                <w:szCs w:val="20"/>
+              </w:rPr>
               <w:t>0.79</w:t>
             </w:r>
           </w:p>
         </w:tc>
         <w:tc>
           <w:tcPr>
-            <w:tcW w:w="1379" w:type="dxa"/>
+            <w:tcW w:w="677" w:type="pct"/>
             <w:tcBorders>
               <w:top w:val="single" w:sz="2" w:space="0" w:color="000001"/>
               <w:left w:val="single" w:sz="2" w:space="0" w:color="000001"/>
@@ -4415,15 +4634,23 @@
             <w:pPr>
               <w:pStyle w:val="aa"/>
               <w:jc w:val="center"/>
+              <w:rPr>
+                <w:sz w:val="20"/>
+                <w:szCs w:val="20"/>
+              </w:rPr>
             </w:pPr>
             <w:r>
+              <w:rPr>
+                <w:sz w:val="20"/>
+                <w:szCs w:val="20"/>
+              </w:rPr>
               <w:t>0.74</w:t>
             </w:r>
           </w:p>
         </w:tc>
         <w:tc>
           <w:tcPr>
-            <w:tcW w:w="1364" w:type="dxa"/>
+            <w:tcW w:w="667" w:type="pct"/>
             <w:tcBorders>
               <w:top w:val="single" w:sz="2" w:space="0" w:color="000001"/>
               <w:left w:val="single" w:sz="2" w:space="0" w:color="000001"/>
@@ -4439,8 +4666,16 @@
             <w:pPr>
               <w:pStyle w:val="aa"/>
               <w:jc w:val="center"/>
+              <w:rPr>
+                <w:sz w:val="20"/>
+                <w:szCs w:val="20"/>
+              </w:rPr>
             </w:pPr>
             <w:r>
+              <w:rPr>
+                <w:sz w:val="20"/>
+                <w:szCs w:val="20"/>
+              </w:rPr>
               <w:t>47.29</w:t>
             </w:r>
           </w:p>
@@ -4449,7 +4684,7 @@
       <w:tr>
         <w:tc>
           <w:tcPr>
-            <w:tcW w:w="385" w:type="dxa"/>
+            <w:tcW w:w="189" w:type="pct"/>
             <w:tcBorders>
               <w:top w:val="single" w:sz="2" w:space="0" w:color="000001"/>
               <w:left w:val="single" w:sz="2" w:space="0" w:color="000001"/>
@@ -4464,15 +4699,23 @@
             <w:pPr>
               <w:pStyle w:val="aa"/>
               <w:jc w:val="center"/>
+              <w:rPr>
+                <w:sz w:val="20"/>
+                <w:szCs w:val="20"/>
+              </w:rPr>
             </w:pPr>
             <w:r>
+              <w:rPr>
+                <w:sz w:val="20"/>
+                <w:szCs w:val="20"/>
+              </w:rPr>
               <w:t>4</w:t>
             </w:r>
           </w:p>
         </w:tc>
         <w:tc>
           <w:tcPr>
-            <w:tcW w:w="1657" w:type="dxa"/>
+            <w:tcW w:w="813" w:type="pct"/>
             <w:tcBorders>
               <w:top w:val="single" w:sz="2" w:space="0" w:color="000001"/>
               <w:left w:val="single" w:sz="2" w:space="0" w:color="000001"/>
@@ -4487,15 +4730,23 @@
             <w:pPr>
               <w:pStyle w:val="aa"/>
               <w:jc w:val="center"/>
+              <w:rPr>
+                <w:sz w:val="20"/>
+                <w:szCs w:val="20"/>
+              </w:rPr>
             </w:pPr>
             <w:r>
+              <w:rPr>
+                <w:sz w:val="20"/>
+                <w:szCs w:val="20"/>
+              </w:rPr>
               <w:t>4</w:t>
             </w:r>
           </w:p>
         </w:tc>
         <w:tc>
           <w:tcPr>
-            <w:tcW w:w="1947" w:type="dxa"/>
+            <w:tcW w:w="953" w:type="pct"/>
             <w:tcBorders>
               <w:top w:val="single" w:sz="2" w:space="0" w:color="000001"/>
               <w:left w:val="single" w:sz="2" w:space="0" w:color="000001"/>
@@ -4510,15 +4761,23 @@
             <w:pPr>
               <w:pStyle w:val="aa"/>
               <w:jc w:val="center"/>
+              <w:rPr>
+                <w:sz w:val="20"/>
+                <w:szCs w:val="20"/>
+              </w:rPr>
             </w:pPr>
             <w:r>
+              <w:rPr>
+                <w:sz w:val="20"/>
+                <w:szCs w:val="20"/>
+              </w:rPr>
               <w:t>7500-2500-1000-250</w:t>
             </w:r>
           </w:p>
         </w:tc>
         <w:tc>
           <w:tcPr>
-            <w:tcW w:w="2046" w:type="dxa"/>
+            <w:tcW w:w="1001" w:type="pct"/>
             <w:tcBorders>
               <w:top w:val="single" w:sz="2" w:space="0" w:color="000001"/>
               <w:left w:val="single" w:sz="2" w:space="0" w:color="000001"/>
@@ -4533,15 +4792,23 @@
             <w:pPr>
               <w:pStyle w:val="aa"/>
               <w:jc w:val="center"/>
+              <w:rPr>
+                <w:sz w:val="20"/>
+                <w:szCs w:val="20"/>
+              </w:rPr>
             </w:pPr>
             <w:r>
+              <w:rPr>
+                <w:sz w:val="20"/>
+                <w:szCs w:val="20"/>
+              </w:rPr>
               <w:t>relu-relu-relu-sigmoid</w:t>
             </w:r>
           </w:p>
         </w:tc>
         <w:tc>
           <w:tcPr>
-            <w:tcW w:w="1369" w:type="dxa"/>
+            <w:tcW w:w="701" w:type="pct"/>
             <w:tcBorders>
               <w:top w:val="single" w:sz="2" w:space="0" w:color="000001"/>
               <w:left w:val="single" w:sz="2" w:space="0" w:color="000001"/>
@@ -4556,15 +4823,23 @@
             <w:pPr>
               <w:pStyle w:val="aa"/>
               <w:jc w:val="center"/>
+              <w:rPr>
+                <w:sz w:val="20"/>
+                <w:szCs w:val="20"/>
+              </w:rPr>
             </w:pPr>
             <w:r>
+              <w:rPr>
+                <w:sz w:val="20"/>
+                <w:szCs w:val="20"/>
+              </w:rPr>
               <w:t>0.83</w:t>
             </w:r>
           </w:p>
         </w:tc>
         <w:tc>
           <w:tcPr>
-            <w:tcW w:w="1379" w:type="dxa"/>
+            <w:tcW w:w="677" w:type="pct"/>
             <w:tcBorders>
               <w:top w:val="single" w:sz="2" w:space="0" w:color="000001"/>
               <w:left w:val="single" w:sz="2" w:space="0" w:color="000001"/>
@@ -4579,15 +4854,23 @@
             <w:pPr>
               <w:pStyle w:val="aa"/>
               <w:jc w:val="center"/>
+              <w:rPr>
+                <w:sz w:val="20"/>
+                <w:szCs w:val="20"/>
+              </w:rPr>
             </w:pPr>
             <w:r>
+              <w:rPr>
+                <w:sz w:val="20"/>
+                <w:szCs w:val="20"/>
+              </w:rPr>
               <w:t>0.78</w:t>
             </w:r>
           </w:p>
         </w:tc>
         <w:tc>
           <w:tcPr>
-            <w:tcW w:w="1364" w:type="dxa"/>
+            <w:tcW w:w="667" w:type="pct"/>
             <w:tcBorders>
               <w:top w:val="single" w:sz="2" w:space="0" w:color="000001"/>
               <w:left w:val="single" w:sz="2" w:space="0" w:color="000001"/>
@@ -4603,8 +4886,16 @@
             <w:pPr>
               <w:pStyle w:val="aa"/>
               <w:jc w:val="center"/>
+              <w:rPr>
+                <w:sz w:val="20"/>
+                <w:szCs w:val="20"/>
+              </w:rPr>
             </w:pPr>
             <w:r>
+              <w:rPr>
+                <w:sz w:val="20"/>
+                <w:szCs w:val="20"/>
+              </w:rPr>
               <w:t>165.79</w:t>
             </w:r>
           </w:p>
@@ -4625,19 +4916,20 @@
           <w:numId w:val="2"/>
         </w:numPr>
       </w:pPr>
-      <w:bookmarkStart w:id="15" w:name="_Toc530326974"/>
+      <w:bookmarkStart w:id="14" w:name="_Toc530326974"/>
       <w:r>
         <w:lastRenderedPageBreak/>
         <w:t>Анализ результатов</w:t>
       </w:r>
-      <w:bookmarkEnd w:id="15"/>
-    </w:p>
-    <w:p>
-      <w:pPr>
-        <w:rPr>
-          <w:szCs w:val="28"/>
-        </w:rPr>
-      </w:pPr>
+      <w:bookmarkEnd w:id="14"/>
+    </w:p>
+    <w:p>
+      <w:pPr>
+        <w:rPr>
+          <w:szCs w:val="28"/>
+        </w:rPr>
+      </w:pPr>
+      <w:commentRangeStart w:id="15"/>
       <w:r>
         <w:rPr>
           <w:szCs w:val="28"/>
@@ -5524,12 +5816,19 @@
         <w:t>.</w:t>
       </w:r>
     </w:p>
-    <w:p>
-      <w:pPr>
-        <w:rPr>
-          <w:szCs w:val="28"/>
-        </w:rPr>
-      </w:pPr>
+    <w:commentRangeEnd w:id="15"/>
+    <w:p>
+      <w:pPr>
+        <w:rPr>
+          <w:szCs w:val="28"/>
+        </w:rPr>
+      </w:pPr>
+      <w:r>
+        <w:rPr>
+          <w:rStyle w:val="af6"/>
+        </w:rPr>
+        <w:commentReference w:id="15"/>
+      </w:r>
     </w:p>
     <w:p>
       <w:pPr>
@@ -5759,47 +6058,49 @@
         <w:t xml:space="preserve"> </w:t>
       </w:r>
       <w:r>
-        <w:t xml:space="preserve">показывают более точные результаты. Так же увеличить точность помогло увеличение нейронов на всех слоях. Однако, точность увеличилась не сильно, а время работы более чем в 3 раза. </w:t>
-      </w:r>
-      <w:r>
-        <w:br w:type="page"/>
-      </w:r>
-    </w:p>
-    <w:p>
-      <w:pPr>
-        <w:pStyle w:val="1"/>
-        <w:numPr>
-          <w:ilvl w:val="0"/>
-          <w:numId w:val="2"/>
-        </w:numPr>
-      </w:pPr>
-      <w:bookmarkStart w:id="17" w:name="_Toc530326976"/>
-      <w:r>
-        <w:lastRenderedPageBreak/>
-        <w:t>Литература</w:t>
-      </w:r>
-      <w:bookmarkEnd w:id="17"/>
-    </w:p>
-    <w:p>
-      <w:r>
-        <w:t xml:space="preserve">1.  </w:t>
-      </w:r>
-      <w:r>
-        <w:rPr>
-          <w:szCs w:val="28"/>
-        </w:rPr>
-        <w:t>Образовательный курс «Методы глубокого обучения для решения задач компьютерного зрения», Кустикова В. Д.</w:t>
-      </w:r>
-    </w:p>
+        <w:t xml:space="preserve">показывают более точные результаты. Так же увеличить точность помогло увеличение нейронов на всех слоях. Однако, точность увеличилась не сильно, а время </w:t>
+      </w:r>
+      <w:r>
+        <w:t>работы более чем в 3 раза.</w:t>
+      </w:r>
+    </w:p>
+    <w:p/>
     <w:sectPr>
       <w:pgSz w:w="11906" w:h="16838"/>
-      <w:pgMar w:top="1134" w:right="850" w:bottom="1134" w:left="709" w:header="0" w:footer="0" w:gutter="0"/>
+      <w:pgMar w:top="1134" w:right="851" w:bottom="1134" w:left="1701" w:header="0" w:footer="0" w:gutter="0"/>
       <w:cols w:space="720"/>
       <w:formProt w:val="0"/>
       <w:docGrid w:linePitch="381" w:charSpace="-14337"/>
     </w:sectPr>
   </w:body>
 </w:document>
+</file>
+
+<file path=word/comments.xml><?xml version="1.0" encoding="utf-8"?>
+<w:comments xmlns:wpc="http://schemas.microsoft.com/office/word/2010/wordprocessingCanvas" xmlns:cx="http://schemas.microsoft.com/office/drawing/2014/chartex" xmlns:mc="http://schemas.openxmlformats.org/markup-compatibility/2006" xmlns:o="urn:schemas-microsoft-com:office:office" xmlns:r="http://schemas.openxmlformats.org/officeDocument/2006/relationships" xmlns:m="http://schemas.openxmlformats.org/officeDocument/2006/math" xmlns:v="urn:schemas-microsoft-com:vml" xmlns:wp14="http://schemas.microsoft.com/office/word/2010/wordprocessingDrawing" xmlns:wp="http://schemas.openxmlformats.org/drawingml/2006/wordprocessingDrawing" xmlns:w10="urn:schemas-microsoft-com:office:word" xmlns:w="http://schemas.openxmlformats.org/wordprocessingml/2006/main" xmlns:w14="http://schemas.microsoft.com/office/word/2010/wordml" xmlns:w15="http://schemas.microsoft.com/office/word/2012/wordml" xmlns:w16se="http://schemas.microsoft.com/office/word/2015/wordml/symex" xmlns:wpg="http://schemas.microsoft.com/office/word/2010/wordprocessingGroup" xmlns:wpi="http://schemas.microsoft.com/office/word/2010/wordprocessingInk" xmlns:wne="http://schemas.microsoft.com/office/word/2006/wordml" xmlns:wps="http://schemas.microsoft.com/office/word/2010/wordprocessingShape" mc:Ignorable="w14 w15 w16se wp14">
+  <w:comment w:id="15" w:author="kustikova.v" w:date="2018-11-22T11:11:00Z" w:initials="k">
+    <w:p>
+      <w:pPr>
+        <w:pStyle w:val="af7"/>
+      </w:pPr>
+      <w:r>
+        <w:rPr>
+          <w:rStyle w:val="af6"/>
+        </w:rPr>
+        <w:annotationRef/>
+      </w:r>
+      <w:r>
+        <w:t>Написать</w:t>
+      </w:r>
+    </w:p>
+  </w:comment>
+</w:comments>
+</file>
+
+<file path=word/commentsExtended.xml><?xml version="1.0" encoding="utf-8"?>
+<w15:commentsEx xmlns:wpc="http://schemas.microsoft.com/office/word/2010/wordprocessingCanvas" xmlns:cx="http://schemas.microsoft.com/office/drawing/2014/chartex" xmlns:mc="http://schemas.openxmlformats.org/markup-compatibility/2006" xmlns:o="urn:schemas-microsoft-com:office:office" xmlns:r="http://schemas.openxmlformats.org/officeDocument/2006/relationships" xmlns:m="http://schemas.openxmlformats.org/officeDocument/2006/math" xmlns:v="urn:schemas-microsoft-com:vml" xmlns:wp14="http://schemas.microsoft.com/office/word/2010/wordprocessingDrawing" xmlns:wp="http://schemas.openxmlformats.org/drawingml/2006/wordprocessingDrawing" xmlns:w10="urn:schemas-microsoft-com:office:word" xmlns:w="http://schemas.openxmlformats.org/wordprocessingml/2006/main" xmlns:w14="http://schemas.microsoft.com/office/word/2010/wordml" xmlns:w15="http://schemas.microsoft.com/office/word/2012/wordml" xmlns:w16se="http://schemas.microsoft.com/office/word/2015/wordml/symex" xmlns:wpg="http://schemas.microsoft.com/office/word/2010/wordprocessingGroup" xmlns:wpi="http://schemas.microsoft.com/office/word/2010/wordprocessingInk" xmlns:wne="http://schemas.microsoft.com/office/word/2006/wordml" xmlns:wps="http://schemas.microsoft.com/office/word/2010/wordprocessingShape" mc:Ignorable="w14 w15 w16se wp14">
+  <w15:commentEx w15:paraId="5F401F93" w15:done="0"/>
+</w15:commentsEx>
 </file>
 
 <file path=word/endnotes.xml><?xml version="1.0" encoding="utf-8"?>
@@ -6704,6 +7005,100 @@
     </w:lvl>
   </w:abstractNum>
   <w:abstractNum w:abstractNumId="9" w15:restartNumberingAfterBreak="0">
+    <w:nsid w:val="548067EE"/>
+    <w:multiLevelType w:val="multilevel"/>
+    <w:tmpl w:val="D65286FC"/>
+    <w:lvl w:ilvl="0">
+      <w:start w:val="1"/>
+      <w:numFmt w:val="decimal"/>
+      <w:lvlText w:val="%1."/>
+      <w:lvlJc w:val="left"/>
+      <w:pPr>
+        <w:ind w:left="0" w:firstLine="0"/>
+      </w:pPr>
+    </w:lvl>
+    <w:lvl w:ilvl="1">
+      <w:start w:val="1"/>
+      <w:numFmt w:val="none"/>
+      <w:suff w:val="nothing"/>
+      <w:lvlText w:val=""/>
+      <w:lvlJc w:val="left"/>
+      <w:pPr>
+        <w:ind w:left="0" w:firstLine="0"/>
+      </w:pPr>
+    </w:lvl>
+    <w:lvl w:ilvl="2">
+      <w:start w:val="1"/>
+      <w:numFmt w:val="none"/>
+      <w:suff w:val="nothing"/>
+      <w:lvlText w:val=""/>
+      <w:lvlJc w:val="left"/>
+      <w:pPr>
+        <w:ind w:left="0" w:firstLine="0"/>
+      </w:pPr>
+    </w:lvl>
+    <w:lvl w:ilvl="3">
+      <w:start w:val="1"/>
+      <w:numFmt w:val="none"/>
+      <w:suff w:val="nothing"/>
+      <w:lvlText w:val=""/>
+      <w:lvlJc w:val="left"/>
+      <w:pPr>
+        <w:ind w:left="0" w:firstLine="0"/>
+      </w:pPr>
+    </w:lvl>
+    <w:lvl w:ilvl="4">
+      <w:start w:val="1"/>
+      <w:numFmt w:val="none"/>
+      <w:suff w:val="nothing"/>
+      <w:lvlText w:val=""/>
+      <w:lvlJc w:val="left"/>
+      <w:pPr>
+        <w:ind w:left="0" w:firstLine="0"/>
+      </w:pPr>
+    </w:lvl>
+    <w:lvl w:ilvl="5">
+      <w:start w:val="1"/>
+      <w:numFmt w:val="none"/>
+      <w:suff w:val="nothing"/>
+      <w:lvlText w:val=""/>
+      <w:lvlJc w:val="left"/>
+      <w:pPr>
+        <w:ind w:left="0" w:firstLine="0"/>
+      </w:pPr>
+    </w:lvl>
+    <w:lvl w:ilvl="6">
+      <w:start w:val="1"/>
+      <w:numFmt w:val="none"/>
+      <w:suff w:val="nothing"/>
+      <w:lvlText w:val=""/>
+      <w:lvlJc w:val="left"/>
+      <w:pPr>
+        <w:ind w:left="0" w:firstLine="0"/>
+      </w:pPr>
+    </w:lvl>
+    <w:lvl w:ilvl="7">
+      <w:start w:val="1"/>
+      <w:numFmt w:val="none"/>
+      <w:suff w:val="nothing"/>
+      <w:lvlText w:val=""/>
+      <w:lvlJc w:val="left"/>
+      <w:pPr>
+        <w:ind w:left="0" w:firstLine="0"/>
+      </w:pPr>
+    </w:lvl>
+    <w:lvl w:ilvl="8">
+      <w:start w:val="1"/>
+      <w:numFmt w:val="none"/>
+      <w:suff w:val="nothing"/>
+      <w:lvlText w:val=""/>
+      <w:lvlJc w:val="left"/>
+      <w:pPr>
+        <w:ind w:left="0" w:firstLine="0"/>
+      </w:pPr>
+    </w:lvl>
+  </w:abstractNum>
+  <w:abstractNum w:abstractNumId="10" w15:restartNumberingAfterBreak="0">
     <w:nsid w:val="77942B7C"/>
     <w:multiLevelType w:val="hybridMultilevel"/>
     <w:tmpl w:val="49C0DBBE"/>
@@ -6792,7 +7187,7 @@
       </w:pPr>
     </w:lvl>
   </w:abstractNum>
-  <w:abstractNum w:abstractNumId="10" w15:restartNumberingAfterBreak="0">
+  <w:abstractNum w:abstractNumId="11" w15:restartNumberingAfterBreak="0">
     <w:nsid w:val="7EF00911"/>
     <w:multiLevelType w:val="multilevel"/>
     <w:tmpl w:val="EED6476C"/>
@@ -6894,7 +7289,7 @@
     <w:abstractNumId w:val="8"/>
   </w:num>
   <w:num w:numId="3">
-    <w:abstractNumId w:val="10"/>
+    <w:abstractNumId w:val="11"/>
   </w:num>
   <w:num w:numId="4">
     <w:abstractNumId w:val="7"/>
@@ -6906,7 +7301,7 @@
     <w:abstractNumId w:val="4"/>
   </w:num>
   <w:num w:numId="7">
-    <w:abstractNumId w:val="9"/>
+    <w:abstractNumId w:val="10"/>
   </w:num>
   <w:num w:numId="8">
     <w:abstractNumId w:val="2"/>
@@ -6920,7 +7315,18 @@
   <w:num w:numId="11">
     <w:abstractNumId w:val="1"/>
   </w:num>
+  <w:num w:numId="12">
+    <w:abstractNumId w:val="9"/>
+  </w:num>
 </w:numbering>
+</file>
+
+<file path=word/people.xml><?xml version="1.0" encoding="utf-8"?>
+<w15:people xmlns:wpc="http://schemas.microsoft.com/office/word/2010/wordprocessingCanvas" xmlns:cx="http://schemas.microsoft.com/office/drawing/2014/chartex" xmlns:mc="http://schemas.openxmlformats.org/markup-compatibility/2006" xmlns:o="urn:schemas-microsoft-com:office:office" xmlns:r="http://schemas.openxmlformats.org/officeDocument/2006/relationships" xmlns:m="http://schemas.openxmlformats.org/officeDocument/2006/math" xmlns:v="urn:schemas-microsoft-com:vml" xmlns:wp14="http://schemas.microsoft.com/office/word/2010/wordprocessingDrawing" xmlns:wp="http://schemas.openxmlformats.org/drawingml/2006/wordprocessingDrawing" xmlns:w10="urn:schemas-microsoft-com:office:word" xmlns:w="http://schemas.openxmlformats.org/wordprocessingml/2006/main" xmlns:w14="http://schemas.microsoft.com/office/word/2010/wordml" xmlns:w15="http://schemas.microsoft.com/office/word/2012/wordml" xmlns:w16se="http://schemas.microsoft.com/office/word/2015/wordml/symex" xmlns:wpg="http://schemas.microsoft.com/office/word/2010/wordprocessingGroup" xmlns:wpi="http://schemas.microsoft.com/office/word/2010/wordprocessingInk" xmlns:wne="http://schemas.microsoft.com/office/word/2006/wordml" xmlns:wps="http://schemas.microsoft.com/office/word/2010/wordprocessingShape" mc:Ignorable="w14 w15 w16se wp14">
+  <w15:person w15:author="kustikova.v">
+    <w15:presenceInfo w15:providerId="None" w15:userId="kustikova.v"/>
+  </w15:person>
+</w15:people>
 </file>
 
 <file path=word/styles.xml><?xml version="1.0" encoding="utf-8"?>
@@ -7312,6 +7718,10 @@
   <w:style w:type="paragraph" w:default="1" w:styleId="a">
     <w:name w:val="Normal"/>
     <w:qFormat/>
+    <w:rsid w:val="000F41D9"/>
+    <w:pPr>
+      <w:jc w:val="both"/>
+    </w:pPr>
     <w:rPr>
       <w:rFonts w:ascii="Times New Roman" w:hAnsi="Times New Roman"/>
       <w:color w:val="00000A"/>
@@ -7459,8 +7869,10 @@
   <w:style w:type="paragraph" w:customStyle="1" w:styleId="Default">
     <w:name w:val="Default"/>
     <w:qFormat/>
+    <w:rsid w:val="000F41D9"/>
     <w:pPr>
       <w:widowControl w:val="0"/>
+      <w:jc w:val="both"/>
     </w:pPr>
     <w:rPr>
       <w:rFonts w:ascii="Times New Roman" w:hAnsi="Times New Roman"/>
@@ -7583,6 +7995,118 @@
     <w:rPr>
       <w:color w:val="954F72" w:themeColor="followedHyperlink"/>
       <w:u w:val="single"/>
+    </w:rPr>
+  </w:style>
+  <w:style w:type="paragraph" w:customStyle="1" w:styleId="af5">
+    <w:name w:val="Рисунок"/>
+    <w:basedOn w:val="ac"/>
+    <w:qFormat/>
+    <w:rsid w:val="000F41D9"/>
+    <w:pPr>
+      <w:ind w:left="0"/>
+      <w:jc w:val="center"/>
+    </w:pPr>
+    <w:rPr>
+      <w:noProof/>
+      <w:szCs w:val="28"/>
+      <w:lang w:eastAsia="ru-RU" w:bidi="ar-SA"/>
+    </w:rPr>
+  </w:style>
+  <w:style w:type="character" w:styleId="af6">
+    <w:name w:val="annotation reference"/>
+    <w:basedOn w:val="a1"/>
+    <w:uiPriority w:val="99"/>
+    <w:semiHidden/>
+    <w:unhideWhenUsed/>
+    <w:rsid w:val="000F41D9"/>
+    <w:rPr>
+      <w:sz w:val="16"/>
+      <w:szCs w:val="16"/>
+    </w:rPr>
+  </w:style>
+  <w:style w:type="paragraph" w:styleId="af7">
+    <w:name w:val="annotation text"/>
+    <w:basedOn w:val="a"/>
+    <w:link w:val="af8"/>
+    <w:uiPriority w:val="99"/>
+    <w:semiHidden/>
+    <w:unhideWhenUsed/>
+    <w:rsid w:val="000F41D9"/>
+    <w:rPr>
+      <w:sz w:val="20"/>
+      <w:szCs w:val="18"/>
+    </w:rPr>
+  </w:style>
+  <w:style w:type="character" w:customStyle="1" w:styleId="af8">
+    <w:name w:val="Текст примечания Знак"/>
+    <w:basedOn w:val="a1"/>
+    <w:link w:val="af7"/>
+    <w:uiPriority w:val="99"/>
+    <w:semiHidden/>
+    <w:rsid w:val="000F41D9"/>
+    <w:rPr>
+      <w:rFonts w:ascii="Times New Roman" w:hAnsi="Times New Roman"/>
+      <w:color w:val="00000A"/>
+      <w:sz w:val="20"/>
+      <w:szCs w:val="18"/>
+    </w:rPr>
+  </w:style>
+  <w:style w:type="paragraph" w:styleId="af9">
+    <w:name w:val="annotation subject"/>
+    <w:basedOn w:val="af7"/>
+    <w:next w:val="af7"/>
+    <w:link w:val="afa"/>
+    <w:uiPriority w:val="99"/>
+    <w:semiHidden/>
+    <w:unhideWhenUsed/>
+    <w:rsid w:val="000F41D9"/>
+    <w:rPr>
+      <w:b/>
+      <w:bCs/>
+    </w:rPr>
+  </w:style>
+  <w:style w:type="character" w:customStyle="1" w:styleId="afa">
+    <w:name w:val="Тема примечания Знак"/>
+    <w:basedOn w:val="af8"/>
+    <w:link w:val="af9"/>
+    <w:uiPriority w:val="99"/>
+    <w:semiHidden/>
+    <w:rsid w:val="000F41D9"/>
+    <w:rPr>
+      <w:rFonts w:ascii="Times New Roman" w:hAnsi="Times New Roman"/>
+      <w:b/>
+      <w:bCs/>
+      <w:color w:val="00000A"/>
+      <w:sz w:val="20"/>
+      <w:szCs w:val="18"/>
+    </w:rPr>
+  </w:style>
+  <w:style w:type="paragraph" w:styleId="afb">
+    <w:name w:val="Balloon Text"/>
+    <w:basedOn w:val="a"/>
+    <w:link w:val="afc"/>
+    <w:uiPriority w:val="99"/>
+    <w:semiHidden/>
+    <w:unhideWhenUsed/>
+    <w:rsid w:val="000F41D9"/>
+    <w:rPr>
+      <w:rFonts w:ascii="Segoe UI" w:hAnsi="Segoe UI"/>
+      <w:sz w:val="18"/>
+      <w:szCs w:val="16"/>
+    </w:rPr>
+  </w:style>
+  <w:style w:type="character" w:customStyle="1" w:styleId="afc">
+    <w:name w:val="Текст выноски Знак"/>
+    <w:basedOn w:val="a1"/>
+    <w:link w:val="afb"/>
+    <w:uiPriority w:val="99"/>
+    <w:semiHidden/>
+    <w:rsid w:val="000F41D9"/>
+    <w:rPr>
+      <w:rFonts w:ascii="Segoe UI" w:hAnsi="Segoe UI"/>
+      <w:color w:val="00000A"/>
+      <w:sz w:val="18"/>
+      <w:szCs w:val="16"/>
     </w:rPr>
   </w:style>
 </w:styles>
@@ -7854,7 +8378,7 @@
 </file>
 
 <file path=customXml/itemProps1.xml><?xml version="1.0" encoding="utf-8"?>
-<ds:datastoreItem xmlns:ds="http://schemas.openxmlformats.org/officeDocument/2006/customXml" ds:itemID="{43D1BCC5-CFAF-417E-BDE8-9400EEE305D9}">
+<ds:datastoreItem xmlns:ds="http://schemas.openxmlformats.org/officeDocument/2006/customXml" ds:itemID="{1FD8368C-65BB-4C3C-BF72-8DFD9F06B4AB}">
   <ds:schemaRefs>
     <ds:schemaRef ds:uri="http://schemas.openxmlformats.org/officeDocument/2006/bibliography"/>
   </ds:schemaRefs>

</xml_diff>

<commit_message>
add files to doc
</commit_message>
<xml_diff>
--- a/lab2/doc/lab2_report.docx
+++ b/lab2/doc/lab2_report.docx
@@ -1,6 +1,6 @@
 
 <file path=word/document.xml><?xml version="1.0" encoding="utf-8"?>
-<w:document xmlns:wpc="http://schemas.microsoft.com/office/word/2010/wordprocessingCanvas" xmlns:cx="http://schemas.microsoft.com/office/drawing/2014/chartex" xmlns:mc="http://schemas.openxmlformats.org/markup-compatibility/2006" xmlns:o="urn:schemas-microsoft-com:office:office" xmlns:r="http://schemas.openxmlformats.org/officeDocument/2006/relationships" xmlns:m="http://schemas.openxmlformats.org/officeDocument/2006/math" xmlns:v="urn:schemas-microsoft-com:vml" xmlns:wp14="http://schemas.microsoft.com/office/word/2010/wordprocessingDrawing" xmlns:wp="http://schemas.openxmlformats.org/drawingml/2006/wordprocessingDrawing" xmlns:w10="urn:schemas-microsoft-com:office:word" xmlns:w="http://schemas.openxmlformats.org/wordprocessingml/2006/main" xmlns:w14="http://schemas.microsoft.com/office/word/2010/wordml" xmlns:w15="http://schemas.microsoft.com/office/word/2012/wordml" xmlns:w16se="http://schemas.microsoft.com/office/word/2015/wordml/symex" xmlns:wpg="http://schemas.microsoft.com/office/word/2010/wordprocessingGroup" xmlns:wpi="http://schemas.microsoft.com/office/word/2010/wordprocessingInk" xmlns:wne="http://schemas.microsoft.com/office/word/2006/wordml" xmlns:wps="http://schemas.microsoft.com/office/word/2010/wordprocessingShape" mc:Ignorable="w14 w15 w16se wp14">
+<w:document xmlns:ve="http://schemas.openxmlformats.org/markup-compatibility/2006" xmlns:o="urn:schemas-microsoft-com:office:office" xmlns:r="http://schemas.openxmlformats.org/officeDocument/2006/relationships" xmlns:m="http://schemas.openxmlformats.org/officeDocument/2006/math" xmlns:v="urn:schemas-microsoft-com:vml" xmlns:wp="http://schemas.openxmlformats.org/drawingml/2006/wordprocessingDrawing" xmlns:w10="urn:schemas-microsoft-com:office:word" xmlns:w="http://schemas.openxmlformats.org/wordprocessingml/2006/main" xmlns:wne="http://schemas.microsoft.com/office/word/2006/wordml">
   <w:body>
     <w:p>
       <w:pPr>
@@ -8,6 +8,13 @@
       </w:pPr>
       <w:bookmarkStart w:id="0" w:name="_Toc170447634"/>
       <w:bookmarkEnd w:id="0"/>
+      <w:r>
+        <w:rPr>
+          <w:rFonts w:eastAsia="Times New Roman"/>
+          <w:lang w:eastAsia="ru-RU"/>
+        </w:rPr>
+        <w:t xml:space="preserve"> </w:t>
+      </w:r>
       <w:r>
         <w:rPr>
           <w:rFonts w:eastAsia="Times New Roman"/>
@@ -382,24 +389,7 @@
           <w:szCs w:val="28"/>
           <w:lang w:eastAsia="ru-RU"/>
         </w:rPr>
-        <w:t xml:space="preserve">студенты </w:t>
-      </w:r>
-      <w:proofErr w:type="gramStart"/>
-      <w:r>
-        <w:rPr>
-          <w:rFonts w:eastAsia="Times New Roman" w:cs="TimesNewRomanPSMT"/>
-          <w:szCs w:val="28"/>
-          <w:lang w:eastAsia="ru-RU"/>
-        </w:rPr>
-        <w:t xml:space="preserve">группы </w:t>
-      </w:r>
-      <w:r>
-        <w:rPr>
-          <w:rFonts w:eastAsia="Times New Roman" w:cs="TimesNewRomanPSMT"/>
-          <w:szCs w:val="28"/>
-          <w:lang w:eastAsia="ru-RU"/>
-        </w:rPr>
-        <w:t xml:space="preserve"> </w:t>
+        <w:t xml:space="preserve">студенты группы </w:t>
       </w:r>
       <w:r>
         <w:rPr>
@@ -407,16 +397,7 @@
           <w:szCs w:val="28"/>
           <w:shd w:val="clear" w:color="auto" w:fill="FFFFFF"/>
         </w:rPr>
-        <w:t>381703</w:t>
-      </w:r>
-      <w:proofErr w:type="gramEnd"/>
-      <w:r>
-        <w:rPr>
-          <w:rFonts w:eastAsia="Calibri"/>
-          <w:szCs w:val="28"/>
-          <w:shd w:val="clear" w:color="auto" w:fill="FFFFFF"/>
-        </w:rPr>
-        <w:t>-3м</w:t>
+        <w:t>381703-3м</w:t>
       </w:r>
     </w:p>
     <w:p>
@@ -1454,15 +1435,15 @@
         <w:rPr>
           <w:szCs w:val="28"/>
         </w:rPr>
-        <w:t>в данном случае,</w:t>
-      </w:r>
-      <w:r>
-        <w:rPr>
-          <w:szCs w:val="28"/>
-        </w:rPr>
-        <w:t xml:space="preserve"> </w:t>
+        <w:t xml:space="preserve">в данном </w:t>
       </w:r>
       <w:proofErr w:type="spellStart"/>
+      <w:r>
+        <w:rPr>
+          <w:szCs w:val="28"/>
+        </w:rPr>
+        <w:t>случае,</w:t>
+      </w:r>
       <w:r>
         <w:rPr>
           <w:szCs w:val="28"/>
@@ -1719,7 +1700,21 @@
         <w:rPr>
           <w:szCs w:val="28"/>
         </w:rPr>
-        <w:t xml:space="preserve">Публикация разработанных программ/скриптов в </w:t>
+        <w:t>Публикация разработанных программ/</w:t>
+      </w:r>
+      <w:proofErr w:type="spellStart"/>
+      <w:r>
+        <w:rPr>
+          <w:szCs w:val="28"/>
+        </w:rPr>
+        <w:t>скриптов</w:t>
+      </w:r>
+      <w:proofErr w:type="spellEnd"/>
+      <w:r>
+        <w:rPr>
+          <w:szCs w:val="28"/>
+        </w:rPr>
+        <w:t xml:space="preserve"> в </w:t>
       </w:r>
       <w:proofErr w:type="spellStart"/>
       <w:r>
@@ -1863,7 +1858,7 @@
           <w:bottom w:w="55" w:type="dxa"/>
           <w:right w:w="55" w:type="dxa"/>
         </w:tblCellMar>
-        <w:tblLook w:val="0000" w:firstRow="0" w:lastRow="0" w:firstColumn="0" w:lastColumn="0" w:noHBand="0" w:noVBand="0"/>
+        <w:tblLook w:val="0000"/>
       </w:tblPr>
       <w:tblGrid>
         <w:gridCol w:w="4677"/>
@@ -2063,7 +2058,15 @@
       </w:r>
       <w:proofErr w:type="spellEnd"/>
       <w:r>
-        <w:t>, изображения были сконвертированы в формат .</w:t>
+        <w:t xml:space="preserve">, изображения были </w:t>
+      </w:r>
+      <w:proofErr w:type="spellStart"/>
+      <w:r>
+        <w:t>сконвертированы</w:t>
+      </w:r>
+      <w:proofErr w:type="spellEnd"/>
+      <w:r>
+        <w:t xml:space="preserve"> в формат .</w:t>
       </w:r>
       <w:proofErr w:type="spellStart"/>
       <w:r>
@@ -3606,18 +3609,18 @@
           <w:numId w:val="10"/>
         </w:numPr>
         <w:jc w:val="left"/>
-      </w:pPr>
-      <w:r>
-        <w:t>П</w:t>
-      </w:r>
-      <w:r>
-        <w:t>роцессор</w:t>
-      </w:r>
-      <w:r>
-        <w:t>:</w:t>
-      </w:r>
-      <w:r>
-        <w:t xml:space="preserve"> i7-6700k</w:t>
+        <w:rPr>
+          <w:lang w:val="en-US"/>
+        </w:rPr>
+      </w:pPr>
+      <w:r>
+        <w:t xml:space="preserve">ОС: </w:t>
+      </w:r>
+      <w:r>
+        <w:rPr>
+          <w:lang w:val="en-US"/>
+        </w:rPr>
+        <w:t>Windows 10</w:t>
       </w:r>
     </w:p>
     <w:p>
@@ -3628,18 +3631,45 @@
           <w:numId w:val="10"/>
         </w:numPr>
         <w:jc w:val="left"/>
-      </w:pPr>
-      <w:r>
-        <w:t>В</w:t>
-      </w:r>
-      <w:r>
-        <w:t>идеокарта</w:t>
-      </w:r>
-      <w:r>
+        <w:rPr>
+          <w:lang w:val="en-US"/>
+        </w:rPr>
+      </w:pPr>
+      <w:r>
+        <w:t>П</w:t>
+      </w:r>
+      <w:r>
+        <w:t>роцессор</w:t>
+      </w:r>
+      <w:r>
+        <w:rPr>
+          <w:lang w:val="en-US"/>
+        </w:rPr>
         <w:t>:</w:t>
       </w:r>
       <w:r>
-        <w:t xml:space="preserve"> gtx1070</w:t>
+        <w:rPr>
+          <w:lang w:val="en-US"/>
+        </w:rPr>
+        <w:t xml:space="preserve"> </w:t>
+      </w:r>
+      <w:r>
+        <w:rPr>
+          <w:lang w:val="en-US"/>
+        </w:rPr>
+        <w:t>Intel(R) Core(TM)</w:t>
+      </w:r>
+      <w:r>
+        <w:rPr>
+          <w:lang w:val="en-US"/>
+        </w:rPr>
+        <w:t xml:space="preserve"> i7-6700k</w:t>
+      </w:r>
+      <w:r>
+        <w:rPr>
+          <w:lang w:val="en-US"/>
+        </w:rPr>
+        <w:t xml:space="preserve"> CPU @ 4.00GHz 4.01 GHz</w:t>
       </w:r>
     </w:p>
     <w:p>
@@ -3652,10 +3682,71 @@
         <w:jc w:val="left"/>
       </w:pPr>
       <w:r>
-        <w:t>Оперативная память: 16 Гб</w:t>
-      </w:r>
-    </w:p>
-    <w:p>
+        <w:t>Установленная Память (ОЗУ): 16,0 ГБ</w:t>
+      </w:r>
+    </w:p>
+    <w:p>
+      <w:pPr>
+        <w:pStyle w:val="af4"/>
+        <w:numPr>
+          <w:ilvl w:val="0"/>
+          <w:numId w:val="10"/>
+        </w:numPr>
+        <w:jc w:val="left"/>
+      </w:pPr>
+      <w:r>
+        <w:t>Тип системы: 64 – разрядная операционная система, процессор х64</w:t>
+      </w:r>
+    </w:p>
+    <w:p>
+      <w:pPr>
+        <w:pStyle w:val="af4"/>
+        <w:numPr>
+          <w:ilvl w:val="0"/>
+          <w:numId w:val="10"/>
+        </w:numPr>
+        <w:jc w:val="left"/>
+      </w:pPr>
+      <w:r>
+        <w:t>В</w:t>
+      </w:r>
+      <w:r>
+        <w:t>идеокарта</w:t>
+      </w:r>
+      <w:r>
+        <w:t>:</w:t>
+      </w:r>
+      <w:r>
+        <w:t xml:space="preserve"> </w:t>
+      </w:r>
+      <w:r>
+        <w:rPr>
+          <w:lang w:val="en-US"/>
+        </w:rPr>
+        <w:t xml:space="preserve">NVIDIA </w:t>
+      </w:r>
+      <w:proofErr w:type="spellStart"/>
+      <w:r>
+        <w:rPr>
+          <w:lang w:val="en-US"/>
+        </w:rPr>
+        <w:t>GeForce</w:t>
+      </w:r>
+      <w:proofErr w:type="spellEnd"/>
+      <w:r>
+        <w:rPr>
+          <w:lang w:val="en-US"/>
+        </w:rPr>
+        <w:t xml:space="preserve"> GTX </w:t>
+      </w:r>
+      <w:r>
+        <w:t>1070</w:t>
+      </w:r>
+    </w:p>
+    <w:p>
+      <w:pPr>
+        <w:jc w:val="left"/>
+      </w:pPr>
       <w:r>
         <w:t>Параметры обучения:</w:t>
       </w:r>
@@ -3701,7 +3792,7 @@
           <w:bottom w:w="55" w:type="dxa"/>
           <w:right w:w="55" w:type="dxa"/>
         </w:tblCellMar>
-        <w:tblLook w:val="0000" w:firstRow="0" w:lastRow="0" w:firstColumn="0" w:lastColumn="0" w:noHBand="0" w:noVBand="0"/>
+        <w:tblLook w:val="0000"/>
       </w:tblPr>
       <w:tblGrid>
         <w:gridCol w:w="382"/>
@@ -4853,7 +4944,14 @@
               <w:rPr>
                 <w:szCs w:val="28"/>
               </w:rPr>
-              <w:t>7500-2500-1000-250</w:t>
+              <w:t>7500-2500-</w:t>
+            </w:r>
+            <w:r>
+              <w:rPr>
+                <w:szCs w:val="28"/>
+              </w:rPr>
+              <w:lastRenderedPageBreak/>
+              <w:t>1000-250</w:t>
             </w:r>
             <w:r>
               <w:rPr>
@@ -4889,7 +4987,15 @@
               <w:rPr>
                 <w:szCs w:val="28"/>
               </w:rPr>
-              <w:t>relu-relu-relu-sigmoid</w:t>
+              <w:lastRenderedPageBreak/>
+              <w:t>relu-relu-</w:t>
+            </w:r>
+            <w:r>
+              <w:rPr>
+                <w:szCs w:val="28"/>
+              </w:rPr>
+              <w:lastRenderedPageBreak/>
+              <w:t>relu-sigmoid</w:t>
             </w:r>
             <w:proofErr w:type="spellEnd"/>
           </w:p>
@@ -4919,6 +5025,7 @@
               <w:rPr>
                 <w:szCs w:val="28"/>
               </w:rPr>
+              <w:lastRenderedPageBreak/>
               <w:t>0.83</w:t>
             </w:r>
           </w:p>
@@ -5024,7 +5131,21 @@
         <w:rPr>
           <w:szCs w:val="28"/>
         </w:rPr>
-        <w:t xml:space="preserve"> показывают результат лучше, чем нейронные сети с функцией сигмоидальной функцией активации. </w:t>
+        <w:t xml:space="preserve"> показывают результат лучше, чем нейронные сети с функцией </w:t>
+      </w:r>
+      <w:proofErr w:type="spellStart"/>
+      <w:r>
+        <w:rPr>
+          <w:szCs w:val="28"/>
+        </w:rPr>
+        <w:t>сигмоидальной</w:t>
+      </w:r>
+      <w:proofErr w:type="spellEnd"/>
+      <w:r>
+        <w:rPr>
+          <w:szCs w:val="28"/>
+        </w:rPr>
+        <w:t xml:space="preserve"> функцией активации. </w:t>
       </w:r>
     </w:p>
     <w:p>
@@ -5045,7 +5166,21 @@
         <w:rPr>
           <w:szCs w:val="28"/>
         </w:rPr>
-        <w:t xml:space="preserve">Рассмотрим функцию активации, которая представляется суммой нескольких логистических </w:t>
+        <w:t xml:space="preserve">Рассмотрим функцию активации, которая представляется суммой нескольких </w:t>
+      </w:r>
+      <w:proofErr w:type="spellStart"/>
+      <w:r>
+        <w:rPr>
+          <w:szCs w:val="28"/>
+        </w:rPr>
+        <w:t>логистических</w:t>
+      </w:r>
+      <w:proofErr w:type="spellEnd"/>
+      <w:r>
+        <w:rPr>
+          <w:szCs w:val="28"/>
+        </w:rPr>
+        <w:t xml:space="preserve"> </w:t>
       </w:r>
       <w:proofErr w:type="spellStart"/>
       <w:r>
@@ -6027,7 +6162,11 @@
       </w:r>
       <w:proofErr w:type="spellEnd"/>
       <w:r>
-        <w:t xml:space="preserve"> никогда не активируются. Эта проблема решается посредством выбора надлежащей скорости обучения.</w:t>
+        <w:t xml:space="preserve"> </w:t>
+      </w:r>
+      <w:r>
+        <w:lastRenderedPageBreak/>
+        <w:t>никогда не активируются. Эта проблема решается посредством выбора надлежащей скорости обучения.</w:t>
       </w:r>
       <w:r>
         <w:br w:type="page"/>
@@ -6062,9 +6201,6 @@
       <w:proofErr w:type="spellEnd"/>
       <w:r>
         <w:t xml:space="preserve"> показывают более точные результаты. Так же увеличить точность помогло увеличение нейронов на всех слоях. Однако, точность увеличилась не сильно, а время работы более чем в 3 раза.</w:t>
-      </w:r>
-      <w:r>
-        <w:t xml:space="preserve"> </w:t>
       </w:r>
     </w:p>
     <w:p/>
@@ -6081,8 +6217,8 @@
 </file>
 
 <file path=word/numbering.xml><?xml version="1.0" encoding="utf-8"?>
-<w:numbering xmlns:wpc="http://schemas.microsoft.com/office/word/2010/wordprocessingCanvas" xmlns:cx="http://schemas.microsoft.com/office/drawing/2014/chartex" xmlns:mc="http://schemas.openxmlformats.org/markup-compatibility/2006" xmlns:o="urn:schemas-microsoft-com:office:office" xmlns:r="http://schemas.openxmlformats.org/officeDocument/2006/relationships" xmlns:m="http://schemas.openxmlformats.org/officeDocument/2006/math" xmlns:v="urn:schemas-microsoft-com:vml" xmlns:wp14="http://schemas.microsoft.com/office/word/2010/wordprocessingDrawing" xmlns:wp="http://schemas.openxmlformats.org/drawingml/2006/wordprocessingDrawing" xmlns:w10="urn:schemas-microsoft-com:office:word" xmlns:w="http://schemas.openxmlformats.org/wordprocessingml/2006/main" xmlns:w14="http://schemas.microsoft.com/office/word/2010/wordml" xmlns:w15="http://schemas.microsoft.com/office/word/2012/wordml" xmlns:w16se="http://schemas.microsoft.com/office/word/2015/wordml/symex" xmlns:wpg="http://schemas.microsoft.com/office/word/2010/wordprocessingGroup" xmlns:wpi="http://schemas.microsoft.com/office/word/2010/wordprocessingInk" xmlns:wne="http://schemas.microsoft.com/office/word/2006/wordml" xmlns:wps="http://schemas.microsoft.com/office/word/2010/wordprocessingShape" mc:Ignorable="w14 w15 w16se wp14">
-  <w:abstractNum w:abstractNumId="0" w15:restartNumberingAfterBreak="0">
+<w:numbering xmlns:ve="http://schemas.openxmlformats.org/markup-compatibility/2006" xmlns:o="urn:schemas-microsoft-com:office:office" xmlns:r="http://schemas.openxmlformats.org/officeDocument/2006/relationships" xmlns:m="http://schemas.openxmlformats.org/officeDocument/2006/math" xmlns:v="urn:schemas-microsoft-com:vml" xmlns:wp="http://schemas.openxmlformats.org/drawingml/2006/wordprocessingDrawing" xmlns:w10="urn:schemas-microsoft-com:office:word" xmlns:w="http://schemas.openxmlformats.org/wordprocessingml/2006/main" xmlns:wne="http://schemas.microsoft.com/office/word/2006/wordml">
+  <w:abstractNum w:abstractNumId="0">
     <w:nsid w:val="35054FBB"/>
     <w:multiLevelType w:val="multilevel"/>
     <w:tmpl w:val="1C565518"/>
@@ -6168,7 +6304,7 @@
       </w:pPr>
     </w:lvl>
   </w:abstractNum>
-  <w:abstractNum w:abstractNumId="1" w15:restartNumberingAfterBreak="0">
+  <w:abstractNum w:abstractNumId="1">
     <w:nsid w:val="38043C62"/>
     <w:multiLevelType w:val="multilevel"/>
     <w:tmpl w:val="7A268F06"/>
@@ -6281,7 +6417,7 @@
       </w:rPr>
     </w:lvl>
   </w:abstractNum>
-  <w:abstractNum w:abstractNumId="2" w15:restartNumberingAfterBreak="0">
+  <w:abstractNum w:abstractNumId="2">
     <w:nsid w:val="56890A83"/>
     <w:multiLevelType w:val="hybridMultilevel"/>
     <w:tmpl w:val="308CD4EA"/>
@@ -6370,7 +6506,7 @@
       </w:pPr>
     </w:lvl>
   </w:abstractNum>
-  <w:abstractNum w:abstractNumId="3" w15:restartNumberingAfterBreak="0">
+  <w:abstractNum w:abstractNumId="3">
     <w:nsid w:val="573D000E"/>
     <w:multiLevelType w:val="multilevel"/>
     <w:tmpl w:val="B2EC9D08"/>
@@ -6465,7 +6601,7 @@
       </w:pPr>
     </w:lvl>
   </w:abstractNum>
-  <w:abstractNum w:abstractNumId="4" w15:restartNumberingAfterBreak="0">
+  <w:abstractNum w:abstractNumId="4">
     <w:nsid w:val="5CCF42D7"/>
     <w:multiLevelType w:val="multilevel"/>
     <w:tmpl w:val="B838DDFC"/>
@@ -6561,7 +6697,7 @@
       </w:pPr>
     </w:lvl>
   </w:abstractNum>
-  <w:abstractNum w:abstractNumId="5" w15:restartNumberingAfterBreak="0">
+  <w:abstractNum w:abstractNumId="5">
     <w:nsid w:val="5DDE58D2"/>
     <w:multiLevelType w:val="multilevel"/>
     <w:tmpl w:val="91CEFFD2"/>
@@ -6656,7 +6792,7 @@
       </w:pPr>
     </w:lvl>
   </w:abstractNum>
-  <w:abstractNum w:abstractNumId="6" w15:restartNumberingAfterBreak="0">
+  <w:abstractNum w:abstractNumId="6">
     <w:nsid w:val="65A37713"/>
     <w:multiLevelType w:val="multilevel"/>
     <w:tmpl w:val="C88E7574"/>
@@ -6769,7 +6905,7 @@
       </w:rPr>
     </w:lvl>
   </w:abstractNum>
-  <w:abstractNum w:abstractNumId="7" w15:restartNumberingAfterBreak="0">
+  <w:abstractNum w:abstractNumId="7">
     <w:nsid w:val="68596EB4"/>
     <w:multiLevelType w:val="multilevel"/>
     <w:tmpl w:val="613A7570"/>
@@ -6864,7 +7000,7 @@
       </w:pPr>
     </w:lvl>
   </w:abstractNum>
-  <w:abstractNum w:abstractNumId="8" w15:restartNumberingAfterBreak="0">
+  <w:abstractNum w:abstractNumId="8">
     <w:nsid w:val="68874E5F"/>
     <w:multiLevelType w:val="multilevel"/>
     <w:tmpl w:val="8F6C8726"/>
@@ -6958,7 +7094,7 @@
       </w:pPr>
     </w:lvl>
   </w:abstractNum>
-  <w:abstractNum w:abstractNumId="9" w15:restartNumberingAfterBreak="0">
+  <w:abstractNum w:abstractNumId="9">
     <w:nsid w:val="6BB01BDB"/>
     <w:multiLevelType w:val="hybridMultilevel"/>
     <w:tmpl w:val="D1DC784A"/>
@@ -7071,7 +7207,7 @@
       </w:rPr>
     </w:lvl>
   </w:abstractNum>
-  <w:abstractNum w:abstractNumId="10" w15:restartNumberingAfterBreak="0">
+  <w:abstractNum w:abstractNumId="10">
     <w:nsid w:val="780066BA"/>
     <w:multiLevelType w:val="hybridMultilevel"/>
     <w:tmpl w:val="5F78F108"/>
@@ -7221,7 +7357,7 @@
 </file>
 
 <file path=word/styles.xml><?xml version="1.0" encoding="utf-8"?>
-<w:styles xmlns:mc="http://schemas.openxmlformats.org/markup-compatibility/2006" xmlns:r="http://schemas.openxmlformats.org/officeDocument/2006/relationships" xmlns:w="http://schemas.openxmlformats.org/wordprocessingml/2006/main" xmlns:w14="http://schemas.microsoft.com/office/word/2010/wordml" xmlns:w15="http://schemas.microsoft.com/office/word/2012/wordml" xmlns:w16se="http://schemas.microsoft.com/office/word/2015/wordml/symex" mc:Ignorable="w14 w15 w16se">
+<w:styles xmlns:r="http://schemas.openxmlformats.org/officeDocument/2006/relationships" xmlns:w="http://schemas.openxmlformats.org/wordprocessingml/2006/main">
   <w:docDefaults>
     <w:rPrDefault>
       <w:rPr>
@@ -7232,378 +7368,144 @@
     </w:rPrDefault>
     <w:pPrDefault/>
   </w:docDefaults>
-  <w:latentStyles w:defLockedState="0" w:defUIPriority="99" w:defSemiHidden="0" w:defUnhideWhenUsed="0" w:defQFormat="0" w:count="371">
-    <w:lsdException w:name="Normal" w:uiPriority="0" w:qFormat="1"/>
-    <w:lsdException w:name="heading 1" w:uiPriority="9" w:qFormat="1"/>
-    <w:lsdException w:name="heading 2" w:semiHidden="1" w:uiPriority="9" w:unhideWhenUsed="1" w:qFormat="1"/>
-    <w:lsdException w:name="heading 3" w:semiHidden="1" w:uiPriority="9" w:unhideWhenUsed="1" w:qFormat="1"/>
-    <w:lsdException w:name="heading 4" w:semiHidden="1" w:uiPriority="9" w:unhideWhenUsed="1" w:qFormat="1"/>
-    <w:lsdException w:name="heading 5" w:semiHidden="1" w:uiPriority="9" w:unhideWhenUsed="1" w:qFormat="1"/>
-    <w:lsdException w:name="heading 6" w:semiHidden="1" w:uiPriority="9" w:unhideWhenUsed="1" w:qFormat="1"/>
-    <w:lsdException w:name="heading 7" w:semiHidden="1" w:uiPriority="9" w:unhideWhenUsed="1" w:qFormat="1"/>
-    <w:lsdException w:name="heading 8" w:semiHidden="1" w:uiPriority="9" w:unhideWhenUsed="1" w:qFormat="1"/>
-    <w:lsdException w:name="heading 9" w:semiHidden="1" w:uiPriority="9" w:unhideWhenUsed="1" w:qFormat="1"/>
-    <w:lsdException w:name="index 1" w:semiHidden="1" w:unhideWhenUsed="1"/>
-    <w:lsdException w:name="index 2" w:semiHidden="1" w:unhideWhenUsed="1"/>
-    <w:lsdException w:name="index 3" w:semiHidden="1" w:unhideWhenUsed="1"/>
-    <w:lsdException w:name="index 4" w:semiHidden="1" w:unhideWhenUsed="1"/>
-    <w:lsdException w:name="index 5" w:semiHidden="1" w:unhideWhenUsed="1"/>
-    <w:lsdException w:name="index 6" w:semiHidden="1" w:unhideWhenUsed="1"/>
-    <w:lsdException w:name="index 7" w:semiHidden="1" w:unhideWhenUsed="1"/>
-    <w:lsdException w:name="index 8" w:semiHidden="1" w:unhideWhenUsed="1"/>
-    <w:lsdException w:name="index 9" w:semiHidden="1" w:unhideWhenUsed="1"/>
-    <w:lsdException w:name="toc 1" w:semiHidden="1" w:uiPriority="39" w:unhideWhenUsed="1"/>
-    <w:lsdException w:name="toc 2" w:semiHidden="1" w:uiPriority="39" w:unhideWhenUsed="1"/>
-    <w:lsdException w:name="toc 3" w:semiHidden="1" w:uiPriority="39" w:unhideWhenUsed="1"/>
-    <w:lsdException w:name="toc 4" w:semiHidden="1" w:uiPriority="39" w:unhideWhenUsed="1"/>
-    <w:lsdException w:name="toc 5" w:semiHidden="1" w:uiPriority="39" w:unhideWhenUsed="1"/>
-    <w:lsdException w:name="toc 6" w:semiHidden="1" w:uiPriority="39" w:unhideWhenUsed="1"/>
-    <w:lsdException w:name="toc 7" w:semiHidden="1" w:uiPriority="39" w:unhideWhenUsed="1"/>
-    <w:lsdException w:name="toc 8" w:semiHidden="1" w:uiPriority="39" w:unhideWhenUsed="1"/>
-    <w:lsdException w:name="toc 9" w:semiHidden="1" w:uiPriority="39" w:unhideWhenUsed="1"/>
-    <w:lsdException w:name="Normal Indent" w:semiHidden="1" w:unhideWhenUsed="1"/>
-    <w:lsdException w:name="footnote text" w:semiHidden="1" w:unhideWhenUsed="1"/>
-    <w:lsdException w:name="annotation text" w:semiHidden="1" w:unhideWhenUsed="1"/>
-    <w:lsdException w:name="header" w:semiHidden="1" w:unhideWhenUsed="1"/>
-    <w:lsdException w:name="footer" w:semiHidden="1" w:unhideWhenUsed="1"/>
-    <w:lsdException w:name="index heading" w:semiHidden="1" w:unhideWhenUsed="1"/>
-    <w:lsdException w:name="caption" w:semiHidden="1" w:uiPriority="35" w:unhideWhenUsed="1" w:qFormat="1"/>
-    <w:lsdException w:name="table of figures" w:semiHidden="1" w:unhideWhenUsed="1"/>
-    <w:lsdException w:name="envelope address" w:semiHidden="1" w:unhideWhenUsed="1"/>
-    <w:lsdException w:name="envelope return" w:semiHidden="1" w:unhideWhenUsed="1"/>
-    <w:lsdException w:name="footnote reference" w:semiHidden="1" w:unhideWhenUsed="1"/>
-    <w:lsdException w:name="annotation reference" w:semiHidden="1" w:unhideWhenUsed="1"/>
-    <w:lsdException w:name="line number" w:semiHidden="1" w:unhideWhenUsed="1"/>
-    <w:lsdException w:name="page number" w:semiHidden="1" w:unhideWhenUsed="1"/>
-    <w:lsdException w:name="endnote reference" w:semiHidden="1" w:unhideWhenUsed="1"/>
-    <w:lsdException w:name="endnote text" w:semiHidden="1" w:unhideWhenUsed="1"/>
-    <w:lsdException w:name="table of authorities" w:semiHidden="1" w:unhideWhenUsed="1"/>
-    <w:lsdException w:name="macro" w:semiHidden="1" w:unhideWhenUsed="1"/>
-    <w:lsdException w:name="toa heading" w:semiHidden="1" w:unhideWhenUsed="1"/>
-    <w:lsdException w:name="List" w:semiHidden="1" w:unhideWhenUsed="1"/>
-    <w:lsdException w:name="List Bullet" w:semiHidden="1" w:unhideWhenUsed="1"/>
-    <w:lsdException w:name="List Number" w:semiHidden="1" w:unhideWhenUsed="1"/>
-    <w:lsdException w:name="List 2" w:semiHidden="1" w:unhideWhenUsed="1"/>
-    <w:lsdException w:name="List 3" w:semiHidden="1" w:unhideWhenUsed="1"/>
-    <w:lsdException w:name="List 4" w:semiHidden="1" w:unhideWhenUsed="1"/>
-    <w:lsdException w:name="List 5" w:semiHidden="1" w:unhideWhenUsed="1"/>
-    <w:lsdException w:name="List Bullet 2" w:semiHidden="1" w:unhideWhenUsed="1"/>
-    <w:lsdException w:name="List Bullet 3" w:semiHidden="1" w:unhideWhenUsed="1"/>
-    <w:lsdException w:name="List Bullet 4" w:semiHidden="1" w:unhideWhenUsed="1"/>
-    <w:lsdException w:name="List Bullet 5" w:semiHidden="1" w:unhideWhenUsed="1"/>
-    <w:lsdException w:name="List Number 2" w:semiHidden="1" w:unhideWhenUsed="1"/>
-    <w:lsdException w:name="List Number 3" w:semiHidden="1" w:unhideWhenUsed="1"/>
-    <w:lsdException w:name="List Number 4" w:semiHidden="1" w:unhideWhenUsed="1"/>
-    <w:lsdException w:name="List Number 5" w:semiHidden="1" w:unhideWhenUsed="1"/>
-    <w:lsdException w:name="Title" w:uiPriority="10" w:qFormat="1"/>
-    <w:lsdException w:name="Closing" w:semiHidden="1" w:unhideWhenUsed="1"/>
-    <w:lsdException w:name="Signature" w:semiHidden="1" w:unhideWhenUsed="1"/>
-    <w:lsdException w:name="Default Paragraph Font" w:semiHidden="1" w:uiPriority="1" w:unhideWhenUsed="1"/>
-    <w:lsdException w:name="Body Text" w:semiHidden="1" w:unhideWhenUsed="1"/>
-    <w:lsdException w:name="Body Text Indent" w:semiHidden="1" w:unhideWhenUsed="1"/>
-    <w:lsdException w:name="List Continue" w:semiHidden="1" w:unhideWhenUsed="1"/>
-    <w:lsdException w:name="List Continue 2" w:semiHidden="1" w:unhideWhenUsed="1"/>
-    <w:lsdException w:name="List Continue 3" w:semiHidden="1" w:unhideWhenUsed="1"/>
-    <w:lsdException w:name="List Continue 4" w:semiHidden="1" w:unhideWhenUsed="1"/>
-    <w:lsdException w:name="List Continue 5" w:semiHidden="1" w:unhideWhenUsed="1"/>
-    <w:lsdException w:name="Message Header" w:semiHidden="1" w:unhideWhenUsed="1"/>
-    <w:lsdException w:name="Subtitle" w:uiPriority="11" w:qFormat="1"/>
-    <w:lsdException w:name="Salutation" w:semiHidden="1" w:unhideWhenUsed="1"/>
-    <w:lsdException w:name="Date" w:semiHidden="1" w:unhideWhenUsed="1"/>
-    <w:lsdException w:name="Body Text First Indent" w:semiHidden="1" w:unhideWhenUsed="1"/>
-    <w:lsdException w:name="Body Text First Indent 2" w:semiHidden="1" w:unhideWhenUsed="1"/>
-    <w:lsdException w:name="Note Heading" w:semiHidden="1" w:unhideWhenUsed="1"/>
-    <w:lsdException w:name="Body Text 2" w:semiHidden="1" w:unhideWhenUsed="1"/>
-    <w:lsdException w:name="Body Text 3" w:semiHidden="1" w:unhideWhenUsed="1"/>
-    <w:lsdException w:name="Body Text Indent 2" w:semiHidden="1" w:unhideWhenUsed="1"/>
-    <w:lsdException w:name="Body Text Indent 3" w:semiHidden="1" w:unhideWhenUsed="1"/>
-    <w:lsdException w:name="Block Text" w:semiHidden="1" w:unhideWhenUsed="1"/>
-    <w:lsdException w:name="Hyperlink" w:semiHidden="1" w:unhideWhenUsed="1"/>
-    <w:lsdException w:name="FollowedHyperlink" w:semiHidden="1" w:unhideWhenUsed="1"/>
-    <w:lsdException w:name="Strong" w:uiPriority="22" w:qFormat="1"/>
-    <w:lsdException w:name="Emphasis" w:uiPriority="20" w:qFormat="1"/>
-    <w:lsdException w:name="Document Map" w:semiHidden="1" w:unhideWhenUsed="1"/>
-    <w:lsdException w:name="Plain Text" w:semiHidden="1" w:unhideWhenUsed="1"/>
-    <w:lsdException w:name="E-mail Signature" w:semiHidden="1" w:unhideWhenUsed="1"/>
-    <w:lsdException w:name="HTML Top of Form" w:semiHidden="1" w:unhideWhenUsed="1"/>
-    <w:lsdException w:name="HTML Bottom of Form" w:semiHidden="1" w:unhideWhenUsed="1"/>
-    <w:lsdException w:name="Normal (Web)" w:semiHidden="1" w:unhideWhenUsed="1"/>
-    <w:lsdException w:name="HTML Acronym" w:semiHidden="1" w:unhideWhenUsed="1"/>
-    <w:lsdException w:name="HTML Address" w:semiHidden="1" w:unhideWhenUsed="1"/>
-    <w:lsdException w:name="HTML Cite" w:semiHidden="1" w:unhideWhenUsed="1"/>
-    <w:lsdException w:name="HTML Code" w:semiHidden="1" w:unhideWhenUsed="1"/>
-    <w:lsdException w:name="HTML Definition" w:semiHidden="1" w:unhideWhenUsed="1"/>
-    <w:lsdException w:name="HTML Keyboard" w:semiHidden="1" w:unhideWhenUsed="1"/>
-    <w:lsdException w:name="HTML Preformatted" w:semiHidden="1" w:unhideWhenUsed="1"/>
-    <w:lsdException w:name="HTML Sample" w:semiHidden="1" w:unhideWhenUsed="1"/>
-    <w:lsdException w:name="HTML Typewriter" w:semiHidden="1" w:unhideWhenUsed="1"/>
-    <w:lsdException w:name="HTML Variable" w:semiHidden="1" w:unhideWhenUsed="1"/>
-    <w:lsdException w:name="Normal Table" w:semiHidden="1" w:unhideWhenUsed="1"/>
-    <w:lsdException w:name="annotation subject" w:semiHidden="1" w:unhideWhenUsed="1"/>
-    <w:lsdException w:name="No List" w:semiHidden="1" w:unhideWhenUsed="1"/>
-    <w:lsdException w:name="Outline List 1" w:semiHidden="1" w:unhideWhenUsed="1"/>
-    <w:lsdException w:name="Outline List 2" w:semiHidden="1" w:unhideWhenUsed="1"/>
-    <w:lsdException w:name="Outline List 3" w:semiHidden="1" w:unhideWhenUsed="1"/>
-    <w:lsdException w:name="Table Simple 1" w:semiHidden="1" w:unhideWhenUsed="1"/>
-    <w:lsdException w:name="Table Simple 2" w:semiHidden="1" w:unhideWhenUsed="1"/>
-    <w:lsdException w:name="Table Simple 3" w:semiHidden="1" w:unhideWhenUsed="1"/>
-    <w:lsdException w:name="Table Classic 1" w:semiHidden="1" w:unhideWhenUsed="1"/>
-    <w:lsdException w:name="Table Classic 2" w:semiHidden="1" w:unhideWhenUsed="1"/>
-    <w:lsdException w:name="Table Classic 3" w:semiHidden="1" w:unhideWhenUsed="1"/>
-    <w:lsdException w:name="Table Classic 4" w:semiHidden="1" w:unhideWhenUsed="1"/>
-    <w:lsdException w:name="Table Colorful 1" w:semiHidden="1" w:unhideWhenUsed="1"/>
-    <w:lsdException w:name="Table Colorful 2" w:semiHidden="1" w:unhideWhenUsed="1"/>
-    <w:lsdException w:name="Table Colorful 3" w:semiHidden="1" w:unhideWhenUsed="1"/>
-    <w:lsdException w:name="Table Columns 1" w:semiHidden="1" w:unhideWhenUsed="1"/>
-    <w:lsdException w:name="Table Columns 2" w:semiHidden="1" w:unhideWhenUsed="1"/>
-    <w:lsdException w:name="Table Columns 3" w:semiHidden="1" w:unhideWhenUsed="1"/>
-    <w:lsdException w:name="Table Columns 4" w:semiHidden="1" w:unhideWhenUsed="1"/>
-    <w:lsdException w:name="Table Columns 5" w:semiHidden="1" w:unhideWhenUsed="1"/>
-    <w:lsdException w:name="Table Grid 1" w:semiHidden="1" w:unhideWhenUsed="1"/>
-    <w:lsdException w:name="Table Grid 2" w:semiHidden="1" w:unhideWhenUsed="1"/>
-    <w:lsdException w:name="Table Grid 3" w:semiHidden="1" w:unhideWhenUsed="1"/>
-    <w:lsdException w:name="Table Grid 4" w:semiHidden="1" w:unhideWhenUsed="1"/>
-    <w:lsdException w:name="Table Grid 5" w:semiHidden="1" w:unhideWhenUsed="1"/>
-    <w:lsdException w:name="Table Grid 6" w:semiHidden="1" w:unhideWhenUsed="1"/>
-    <w:lsdException w:name="Table Grid 7" w:semiHidden="1" w:unhideWhenUsed="1"/>
-    <w:lsdException w:name="Table Grid 8" w:semiHidden="1" w:unhideWhenUsed="1"/>
-    <w:lsdException w:name="Table List 1" w:semiHidden="1" w:unhideWhenUsed="1"/>
-    <w:lsdException w:name="Table List 2" w:semiHidden="1" w:unhideWhenUsed="1"/>
-    <w:lsdException w:name="Table List 3" w:semiHidden="1" w:unhideWhenUsed="1"/>
-    <w:lsdException w:name="Table List 4" w:semiHidden="1" w:unhideWhenUsed="1"/>
-    <w:lsdException w:name="Table List 5" w:semiHidden="1" w:unhideWhenUsed="1"/>
-    <w:lsdException w:name="Table List 6" w:semiHidden="1" w:unhideWhenUsed="1"/>
-    <w:lsdException w:name="Table List 7" w:semiHidden="1" w:unhideWhenUsed="1"/>
-    <w:lsdException w:name="Table List 8" w:semiHidden="1" w:unhideWhenUsed="1"/>
-    <w:lsdException w:name="Table 3D effects 1" w:semiHidden="1" w:unhideWhenUsed="1"/>
-    <w:lsdException w:name="Table 3D effects 2" w:semiHidden="1" w:unhideWhenUsed="1"/>
-    <w:lsdException w:name="Table 3D effects 3" w:semiHidden="1" w:unhideWhenUsed="1"/>
-    <w:lsdException w:name="Table Contemporary" w:semiHidden="1" w:unhideWhenUsed="1"/>
-    <w:lsdException w:name="Table Elegant" w:semiHidden="1" w:unhideWhenUsed="1"/>
-    <w:lsdException w:name="Table Professional" w:semiHidden="1" w:unhideWhenUsed="1"/>
-    <w:lsdException w:name="Table Subtle 1" w:semiHidden="1" w:unhideWhenUsed="1"/>
-    <w:lsdException w:name="Table Subtle 2" w:semiHidden="1" w:unhideWhenUsed="1"/>
-    <w:lsdException w:name="Table Web 1" w:semiHidden="1" w:unhideWhenUsed="1"/>
-    <w:lsdException w:name="Table Web 2" w:semiHidden="1" w:unhideWhenUsed="1"/>
-    <w:lsdException w:name="Table Web 3" w:semiHidden="1" w:unhideWhenUsed="1"/>
-    <w:lsdException w:name="Balloon Text" w:semiHidden="1" w:unhideWhenUsed="1"/>
-    <w:lsdException w:name="Table Grid" w:uiPriority="39"/>
-    <w:lsdException w:name="Table Theme" w:semiHidden="1" w:unhideWhenUsed="1"/>
-    <w:lsdException w:name="Placeholder Text" w:semiHidden="1"/>
-    <w:lsdException w:name="No Spacing" w:uiPriority="1" w:qFormat="1"/>
-    <w:lsdException w:name="Light Shading" w:uiPriority="60"/>
-    <w:lsdException w:name="Light List" w:uiPriority="61"/>
-    <w:lsdException w:name="Light Grid" w:uiPriority="62"/>
-    <w:lsdException w:name="Medium Shading 1" w:uiPriority="63"/>
-    <w:lsdException w:name="Medium Shading 2" w:uiPriority="64"/>
-    <w:lsdException w:name="Medium List 1" w:uiPriority="65"/>
-    <w:lsdException w:name="Medium List 2" w:uiPriority="66"/>
-    <w:lsdException w:name="Medium Grid 1" w:uiPriority="67"/>
-    <w:lsdException w:name="Medium Grid 2" w:uiPriority="68"/>
-    <w:lsdException w:name="Medium Grid 3" w:uiPriority="69"/>
-    <w:lsdException w:name="Dark List" w:uiPriority="70"/>
-    <w:lsdException w:name="Colorful Shading" w:uiPriority="71"/>
-    <w:lsdException w:name="Colorful List" w:uiPriority="72"/>
-    <w:lsdException w:name="Colorful Grid" w:uiPriority="73"/>
-    <w:lsdException w:name="Light Shading Accent 1" w:uiPriority="60"/>
-    <w:lsdException w:name="Light List Accent 1" w:uiPriority="61"/>
-    <w:lsdException w:name="Light Grid Accent 1" w:uiPriority="62"/>
-    <w:lsdException w:name="Medium Shading 1 Accent 1" w:uiPriority="63"/>
-    <w:lsdException w:name="Medium Shading 2 Accent 1" w:uiPriority="64"/>
-    <w:lsdException w:name="Medium List 1 Accent 1" w:uiPriority="65"/>
-    <w:lsdException w:name="Revision" w:semiHidden="1"/>
-    <w:lsdException w:name="List Paragraph" w:uiPriority="34" w:qFormat="1"/>
-    <w:lsdException w:name="Quote" w:uiPriority="29" w:qFormat="1"/>
-    <w:lsdException w:name="Intense Quote" w:uiPriority="30" w:qFormat="1"/>
-    <w:lsdException w:name="Medium List 2 Accent 1" w:uiPriority="66"/>
-    <w:lsdException w:name="Medium Grid 1 Accent 1" w:uiPriority="67"/>
-    <w:lsdException w:name="Medium Grid 2 Accent 1" w:uiPriority="68"/>
-    <w:lsdException w:name="Medium Grid 3 Accent 1" w:uiPriority="69"/>
-    <w:lsdException w:name="Dark List Accent 1" w:uiPriority="70"/>
-    <w:lsdException w:name="Colorful Shading Accent 1" w:uiPriority="71"/>
-    <w:lsdException w:name="Colorful List Accent 1" w:uiPriority="72"/>
-    <w:lsdException w:name="Colorful Grid Accent 1" w:uiPriority="73"/>
-    <w:lsdException w:name="Light Shading Accent 2" w:uiPriority="60"/>
-    <w:lsdException w:name="Light List Accent 2" w:uiPriority="61"/>
-    <w:lsdException w:name="Light Grid Accent 2" w:uiPriority="62"/>
-    <w:lsdException w:name="Medium Shading 1 Accent 2" w:uiPriority="63"/>
-    <w:lsdException w:name="Medium Shading 2 Accent 2" w:uiPriority="64"/>
-    <w:lsdException w:name="Medium List 1 Accent 2" w:uiPriority="65"/>
-    <w:lsdException w:name="Medium List 2 Accent 2" w:uiPriority="66"/>
-    <w:lsdException w:name="Medium Grid 1 Accent 2" w:uiPriority="67"/>
-    <w:lsdException w:name="Medium Grid 2 Accent 2" w:uiPriority="68"/>
-    <w:lsdException w:name="Medium Grid 3 Accent 2" w:uiPriority="69"/>
-    <w:lsdException w:name="Dark List Accent 2" w:uiPriority="70"/>
-    <w:lsdException w:name="Colorful Shading Accent 2" w:uiPriority="71"/>
-    <w:lsdException w:name="Colorful List Accent 2" w:uiPriority="72"/>
-    <w:lsdException w:name="Colorful Grid Accent 2" w:uiPriority="73"/>
-    <w:lsdException w:name="Light Shading Accent 3" w:uiPriority="60"/>
-    <w:lsdException w:name="Light List Accent 3" w:uiPriority="61"/>
-    <w:lsdException w:name="Light Grid Accent 3" w:uiPriority="62"/>
-    <w:lsdException w:name="Medium Shading 1 Accent 3" w:uiPriority="63"/>
-    <w:lsdException w:name="Medium Shading 2 Accent 3" w:uiPriority="64"/>
-    <w:lsdException w:name="Medium List 1 Accent 3" w:uiPriority="65"/>
-    <w:lsdException w:name="Medium List 2 Accent 3" w:uiPriority="66"/>
-    <w:lsdException w:name="Medium Grid 1 Accent 3" w:uiPriority="67"/>
-    <w:lsdException w:name="Medium Grid 2 Accent 3" w:uiPriority="68"/>
-    <w:lsdException w:name="Medium Grid 3 Accent 3" w:uiPriority="69"/>
-    <w:lsdException w:name="Dark List Accent 3" w:uiPriority="70"/>
-    <w:lsdException w:name="Colorful Shading Accent 3" w:uiPriority="71"/>
-    <w:lsdException w:name="Colorful List Accent 3" w:uiPriority="72"/>
-    <w:lsdException w:name="Colorful Grid Accent 3" w:uiPriority="73"/>
-    <w:lsdException w:name="Light Shading Accent 4" w:uiPriority="60"/>
-    <w:lsdException w:name="Light List Accent 4" w:uiPriority="61"/>
-    <w:lsdException w:name="Light Grid Accent 4" w:uiPriority="62"/>
-    <w:lsdException w:name="Medium Shading 1 Accent 4" w:uiPriority="63"/>
-    <w:lsdException w:name="Medium Shading 2 Accent 4" w:uiPriority="64"/>
-    <w:lsdException w:name="Medium List 1 Accent 4" w:uiPriority="65"/>
-    <w:lsdException w:name="Medium List 2 Accent 4" w:uiPriority="66"/>
-    <w:lsdException w:name="Medium Grid 1 Accent 4" w:uiPriority="67"/>
-    <w:lsdException w:name="Medium Grid 2 Accent 4" w:uiPriority="68"/>
-    <w:lsdException w:name="Medium Grid 3 Accent 4" w:uiPriority="69"/>
-    <w:lsdException w:name="Dark List Accent 4" w:uiPriority="70"/>
-    <w:lsdException w:name="Colorful Shading Accent 4" w:uiPriority="71"/>
-    <w:lsdException w:name="Colorful List Accent 4" w:uiPriority="72"/>
-    <w:lsdException w:name="Colorful Grid Accent 4" w:uiPriority="73"/>
-    <w:lsdException w:name="Light Shading Accent 5" w:uiPriority="60"/>
-    <w:lsdException w:name="Light List Accent 5" w:uiPriority="61"/>
-    <w:lsdException w:name="Light Grid Accent 5" w:uiPriority="62"/>
-    <w:lsdException w:name="Medium Shading 1 Accent 5" w:uiPriority="63"/>
-    <w:lsdException w:name="Medium Shading 2 Accent 5" w:uiPriority="64"/>
-    <w:lsdException w:name="Medium List 1 Accent 5" w:uiPriority="65"/>
-    <w:lsdException w:name="Medium List 2 Accent 5" w:uiPriority="66"/>
-    <w:lsdException w:name="Medium Grid 1 Accent 5" w:uiPriority="67"/>
-    <w:lsdException w:name="Medium Grid 2 Accent 5" w:uiPriority="68"/>
-    <w:lsdException w:name="Medium Grid 3 Accent 5" w:uiPriority="69"/>
-    <w:lsdException w:name="Dark List Accent 5" w:uiPriority="70"/>
-    <w:lsdException w:name="Colorful Shading Accent 5" w:uiPriority="71"/>
-    <w:lsdException w:name="Colorful List Accent 5" w:uiPriority="72"/>
-    <w:lsdException w:name="Colorful Grid Accent 5" w:uiPriority="73"/>
-    <w:lsdException w:name="Light Shading Accent 6" w:uiPriority="60"/>
-    <w:lsdException w:name="Light List Accent 6" w:uiPriority="61"/>
-    <w:lsdException w:name="Light Grid Accent 6" w:uiPriority="62"/>
-    <w:lsdException w:name="Medium Shading 1 Accent 6" w:uiPriority="63"/>
-    <w:lsdException w:name="Medium Shading 2 Accent 6" w:uiPriority="64"/>
-    <w:lsdException w:name="Medium List 1 Accent 6" w:uiPriority="65"/>
-    <w:lsdException w:name="Medium List 2 Accent 6" w:uiPriority="66"/>
-    <w:lsdException w:name="Medium Grid 1 Accent 6" w:uiPriority="67"/>
-    <w:lsdException w:name="Medium Grid 2 Accent 6" w:uiPriority="68"/>
-    <w:lsdException w:name="Medium Grid 3 Accent 6" w:uiPriority="69"/>
-    <w:lsdException w:name="Dark List Accent 6" w:uiPriority="70"/>
-    <w:lsdException w:name="Colorful Shading Accent 6" w:uiPriority="71"/>
-    <w:lsdException w:name="Colorful List Accent 6" w:uiPriority="72"/>
-    <w:lsdException w:name="Colorful Grid Accent 6" w:uiPriority="73"/>
-    <w:lsdException w:name="Subtle Emphasis" w:uiPriority="19" w:qFormat="1"/>
-    <w:lsdException w:name="Intense Emphasis" w:uiPriority="21" w:qFormat="1"/>
-    <w:lsdException w:name="Subtle Reference" w:uiPriority="31" w:qFormat="1"/>
-    <w:lsdException w:name="Intense Reference" w:uiPriority="32" w:qFormat="1"/>
-    <w:lsdException w:name="Book Title" w:uiPriority="33" w:qFormat="1"/>
-    <w:lsdException w:name="Bibliography" w:semiHidden="1" w:uiPriority="37" w:unhideWhenUsed="1"/>
-    <w:lsdException w:name="TOC Heading" w:semiHidden="1" w:uiPriority="39" w:unhideWhenUsed="1" w:qFormat="1"/>
-    <w:lsdException w:name="Plain Table 1" w:uiPriority="41"/>
-    <w:lsdException w:name="Plain Table 2" w:uiPriority="42"/>
-    <w:lsdException w:name="Plain Table 3" w:uiPriority="43"/>
-    <w:lsdException w:name="Plain Table 4" w:uiPriority="44"/>
-    <w:lsdException w:name="Plain Table 5" w:uiPriority="45"/>
-    <w:lsdException w:name="Grid Table Light" w:uiPriority="40"/>
-    <w:lsdException w:name="Grid Table 1 Light" w:uiPriority="46"/>
-    <w:lsdException w:name="Grid Table 2" w:uiPriority="47"/>
-    <w:lsdException w:name="Grid Table 3" w:uiPriority="48"/>
-    <w:lsdException w:name="Grid Table 4" w:uiPriority="49"/>
-    <w:lsdException w:name="Grid Table 5 Dark" w:uiPriority="50"/>
-    <w:lsdException w:name="Grid Table 6 Colorful" w:uiPriority="51"/>
-    <w:lsdException w:name="Grid Table 7 Colorful" w:uiPriority="52"/>
-    <w:lsdException w:name="Grid Table 1 Light Accent 1" w:uiPriority="46"/>
-    <w:lsdException w:name="Grid Table 2 Accent 1" w:uiPriority="47"/>
-    <w:lsdException w:name="Grid Table 3 Accent 1" w:uiPriority="48"/>
-    <w:lsdException w:name="Grid Table 4 Accent 1" w:uiPriority="49"/>
-    <w:lsdException w:name="Grid Table 5 Dark Accent 1" w:uiPriority="50"/>
-    <w:lsdException w:name="Grid Table 6 Colorful Accent 1" w:uiPriority="51"/>
-    <w:lsdException w:name="Grid Table 7 Colorful Accent 1" w:uiPriority="52"/>
-    <w:lsdException w:name="Grid Table 1 Light Accent 2" w:uiPriority="46"/>
-    <w:lsdException w:name="Grid Table 2 Accent 2" w:uiPriority="47"/>
-    <w:lsdException w:name="Grid Table 3 Accent 2" w:uiPriority="48"/>
-    <w:lsdException w:name="Grid Table 4 Accent 2" w:uiPriority="49"/>
-    <w:lsdException w:name="Grid Table 5 Dark Accent 2" w:uiPriority="50"/>
-    <w:lsdException w:name="Grid Table 6 Colorful Accent 2" w:uiPriority="51"/>
-    <w:lsdException w:name="Grid Table 7 Colorful Accent 2" w:uiPriority="52"/>
-    <w:lsdException w:name="Grid Table 1 Light Accent 3" w:uiPriority="46"/>
-    <w:lsdException w:name="Grid Table 2 Accent 3" w:uiPriority="47"/>
-    <w:lsdException w:name="Grid Table 3 Accent 3" w:uiPriority="48"/>
-    <w:lsdException w:name="Grid Table 4 Accent 3" w:uiPriority="49"/>
-    <w:lsdException w:name="Grid Table 5 Dark Accent 3" w:uiPriority="50"/>
-    <w:lsdException w:name="Grid Table 6 Colorful Accent 3" w:uiPriority="51"/>
-    <w:lsdException w:name="Grid Table 7 Colorful Accent 3" w:uiPriority="52"/>
-    <w:lsdException w:name="Grid Table 1 Light Accent 4" w:uiPriority="46"/>
-    <w:lsdException w:name="Grid Table 2 Accent 4" w:uiPriority="47"/>
-    <w:lsdException w:name="Grid Table 3 Accent 4" w:uiPriority="48"/>
-    <w:lsdException w:name="Grid Table 4 Accent 4" w:uiPriority="49"/>
-    <w:lsdException w:name="Grid Table 5 Dark Accent 4" w:uiPriority="50"/>
-    <w:lsdException w:name="Grid Table 6 Colorful Accent 4" w:uiPriority="51"/>
-    <w:lsdException w:name="Grid Table 7 Colorful Accent 4" w:uiPriority="52"/>
-    <w:lsdException w:name="Grid Table 1 Light Accent 5" w:uiPriority="46"/>
-    <w:lsdException w:name="Grid Table 2 Accent 5" w:uiPriority="47"/>
-    <w:lsdException w:name="Grid Table 3 Accent 5" w:uiPriority="48"/>
-    <w:lsdException w:name="Grid Table 4 Accent 5" w:uiPriority="49"/>
-    <w:lsdException w:name="Grid Table 5 Dark Accent 5" w:uiPriority="50"/>
-    <w:lsdException w:name="Grid Table 6 Colorful Accent 5" w:uiPriority="51"/>
-    <w:lsdException w:name="Grid Table 7 Colorful Accent 5" w:uiPriority="52"/>
-    <w:lsdException w:name="Grid Table 1 Light Accent 6" w:uiPriority="46"/>
-    <w:lsdException w:name="Grid Table 2 Accent 6" w:uiPriority="47"/>
-    <w:lsdException w:name="Grid Table 3 Accent 6" w:uiPriority="48"/>
-    <w:lsdException w:name="Grid Table 4 Accent 6" w:uiPriority="49"/>
-    <w:lsdException w:name="Grid Table 5 Dark Accent 6" w:uiPriority="50"/>
-    <w:lsdException w:name="Grid Table 6 Colorful Accent 6" w:uiPriority="51"/>
-    <w:lsdException w:name="Grid Table 7 Colorful Accent 6" w:uiPriority="52"/>
-    <w:lsdException w:name="List Table 1 Light" w:uiPriority="46"/>
-    <w:lsdException w:name="List Table 2" w:uiPriority="47"/>
-    <w:lsdException w:name="List Table 3" w:uiPriority="48"/>
-    <w:lsdException w:name="List Table 4" w:uiPriority="49"/>
-    <w:lsdException w:name="List Table 5 Dark" w:uiPriority="50"/>
-    <w:lsdException w:name="List Table 6 Colorful" w:uiPriority="51"/>
-    <w:lsdException w:name="List Table 7 Colorful" w:uiPriority="52"/>
-    <w:lsdException w:name="List Table 1 Light Accent 1" w:uiPriority="46"/>
-    <w:lsdException w:name="List Table 2 Accent 1" w:uiPriority="47"/>
-    <w:lsdException w:name="List Table 3 Accent 1" w:uiPriority="48"/>
-    <w:lsdException w:name="List Table 4 Accent 1" w:uiPriority="49"/>
-    <w:lsdException w:name="List Table 5 Dark Accent 1" w:uiPriority="50"/>
-    <w:lsdException w:name="List Table 6 Colorful Accent 1" w:uiPriority="51"/>
-    <w:lsdException w:name="List Table 7 Colorful Accent 1" w:uiPriority="52"/>
-    <w:lsdException w:name="List Table 1 Light Accent 2" w:uiPriority="46"/>
-    <w:lsdException w:name="List Table 2 Accent 2" w:uiPriority="47"/>
-    <w:lsdException w:name="List Table 3 Accent 2" w:uiPriority="48"/>
-    <w:lsdException w:name="List Table 4 Accent 2" w:uiPriority="49"/>
-    <w:lsdException w:name="List Table 5 Dark Accent 2" w:uiPriority="50"/>
-    <w:lsdException w:name="List Table 6 Colorful Accent 2" w:uiPriority="51"/>
-    <w:lsdException w:name="List Table 7 Colorful Accent 2" w:uiPriority="52"/>
-    <w:lsdException w:name="List Table 1 Light Accent 3" w:uiPriority="46"/>
-    <w:lsdException w:name="List Table 2 Accent 3" w:uiPriority="47"/>
-    <w:lsdException w:name="List Table 3 Accent 3" w:uiPriority="48"/>
-    <w:lsdException w:name="List Table 4 Accent 3" w:uiPriority="49"/>
-    <w:lsdException w:name="List Table 5 Dark Accent 3" w:uiPriority="50"/>
-    <w:lsdException w:name="List Table 6 Colorful Accent 3" w:uiPriority="51"/>
-    <w:lsdException w:name="List Table 7 Colorful Accent 3" w:uiPriority="52"/>
-    <w:lsdException w:name="List Table 1 Light Accent 4" w:uiPriority="46"/>
-    <w:lsdException w:name="List Table 2 Accent 4" w:uiPriority="47"/>
-    <w:lsdException w:name="List Table 3 Accent 4" w:uiPriority="48"/>
-    <w:lsdException w:name="List Table 4 Accent 4" w:uiPriority="49"/>
-    <w:lsdException w:name="List Table 5 Dark Accent 4" w:uiPriority="50"/>
-    <w:lsdException w:name="List Table 6 Colorful Accent 4" w:uiPriority="51"/>
-    <w:lsdException w:name="List Table 7 Colorful Accent 4" w:uiPriority="52"/>
-    <w:lsdException w:name="List Table 1 Light Accent 5" w:uiPriority="46"/>
-    <w:lsdException w:name="List Table 2 Accent 5" w:uiPriority="47"/>
-    <w:lsdException w:name="List Table 3 Accent 5" w:uiPriority="48"/>
-    <w:lsdException w:name="List Table 4 Accent 5" w:uiPriority="49"/>
-    <w:lsdException w:name="List Table 5 Dark Accent 5" w:uiPriority="50"/>
-    <w:lsdException w:name="List Table 6 Colorful Accent 5" w:uiPriority="51"/>
-    <w:lsdException w:name="List Table 7 Colorful Accent 5" w:uiPriority="52"/>
-    <w:lsdException w:name="List Table 1 Light Accent 6" w:uiPriority="46"/>
-    <w:lsdException w:name="List Table 2 Accent 6" w:uiPriority="47"/>
-    <w:lsdException w:name="List Table 3 Accent 6" w:uiPriority="48"/>
-    <w:lsdException w:name="List Table 4 Accent 6" w:uiPriority="49"/>
-    <w:lsdException w:name="List Table 5 Dark Accent 6" w:uiPriority="50"/>
-    <w:lsdException w:name="List Table 6 Colorful Accent 6" w:uiPriority="51"/>
-    <w:lsdException w:name="List Table 7 Colorful Accent 6" w:uiPriority="52"/>
+  <w:latentStyles w:defLockedState="0" w:defUIPriority="99" w:defSemiHidden="1" w:defUnhideWhenUsed="1" w:defQFormat="0" w:count="267">
+    <w:lsdException w:name="Normal" w:semiHidden="0" w:uiPriority="0" w:unhideWhenUsed="0" w:qFormat="1"/>
+    <w:lsdException w:name="heading 1" w:semiHidden="0" w:uiPriority="9" w:unhideWhenUsed="0" w:qFormat="1"/>
+    <w:lsdException w:name="heading 2" w:uiPriority="9" w:qFormat="1"/>
+    <w:lsdException w:name="heading 3" w:uiPriority="9" w:qFormat="1"/>
+    <w:lsdException w:name="heading 4" w:uiPriority="9" w:qFormat="1"/>
+    <w:lsdException w:name="heading 5" w:uiPriority="9" w:qFormat="1"/>
+    <w:lsdException w:name="heading 6" w:uiPriority="9" w:qFormat="1"/>
+    <w:lsdException w:name="heading 7" w:uiPriority="9" w:qFormat="1"/>
+    <w:lsdException w:name="heading 8" w:uiPriority="9" w:qFormat="1"/>
+    <w:lsdException w:name="heading 9" w:uiPriority="9" w:qFormat="1"/>
+    <w:lsdException w:name="toc 1" w:uiPriority="39"/>
+    <w:lsdException w:name="toc 2" w:uiPriority="39"/>
+    <w:lsdException w:name="toc 3" w:uiPriority="39"/>
+    <w:lsdException w:name="toc 4" w:uiPriority="39"/>
+    <w:lsdException w:name="toc 5" w:uiPriority="39"/>
+    <w:lsdException w:name="toc 6" w:uiPriority="39"/>
+    <w:lsdException w:name="toc 7" w:uiPriority="39"/>
+    <w:lsdException w:name="toc 8" w:uiPriority="39"/>
+    <w:lsdException w:name="toc 9" w:uiPriority="39"/>
+    <w:lsdException w:name="caption" w:uiPriority="35" w:qFormat="1"/>
+    <w:lsdException w:name="Title" w:semiHidden="0" w:uiPriority="10" w:unhideWhenUsed="0" w:qFormat="1"/>
+    <w:lsdException w:name="Default Paragraph Font" w:uiPriority="1"/>
+    <w:lsdException w:name="Subtitle" w:semiHidden="0" w:uiPriority="11" w:unhideWhenUsed="0" w:qFormat="1"/>
+    <w:lsdException w:name="Strong" w:semiHidden="0" w:uiPriority="22" w:unhideWhenUsed="0" w:qFormat="1"/>
+    <w:lsdException w:name="Emphasis" w:semiHidden="0" w:uiPriority="20" w:unhideWhenUsed="0" w:qFormat="1"/>
+    <w:lsdException w:name="Table Grid" w:semiHidden="0" w:uiPriority="39" w:unhideWhenUsed="0"/>
+    <w:lsdException w:name="Placeholder Text" w:unhideWhenUsed="0"/>
+    <w:lsdException w:name="No Spacing" w:semiHidden="0" w:uiPriority="1" w:unhideWhenUsed="0" w:qFormat="1"/>
+    <w:lsdException w:name="Light Shading" w:semiHidden="0" w:uiPriority="60" w:unhideWhenUsed="0"/>
+    <w:lsdException w:name="Light List" w:semiHidden="0" w:uiPriority="61" w:unhideWhenUsed="0"/>
+    <w:lsdException w:name="Light Grid" w:semiHidden="0" w:uiPriority="62" w:unhideWhenUsed="0"/>
+    <w:lsdException w:name="Medium Shading 1" w:semiHidden="0" w:uiPriority="63" w:unhideWhenUsed="0"/>
+    <w:lsdException w:name="Medium Shading 2" w:semiHidden="0" w:uiPriority="64" w:unhideWhenUsed="0"/>
+    <w:lsdException w:name="Medium List 1" w:semiHidden="0" w:uiPriority="65" w:unhideWhenUsed="0"/>
+    <w:lsdException w:name="Medium List 2" w:semiHidden="0" w:uiPriority="66" w:unhideWhenUsed="0"/>
+    <w:lsdException w:name="Medium Grid 1" w:semiHidden="0" w:uiPriority="67" w:unhideWhenUsed="0"/>
+    <w:lsdException w:name="Medium Grid 2" w:semiHidden="0" w:uiPriority="68" w:unhideWhenUsed="0"/>
+    <w:lsdException w:name="Medium Grid 3" w:semiHidden="0" w:uiPriority="69" w:unhideWhenUsed="0"/>
+    <w:lsdException w:name="Dark List" w:semiHidden="0" w:uiPriority="70" w:unhideWhenUsed="0"/>
+    <w:lsdException w:name="Colorful Shading" w:semiHidden="0" w:uiPriority="71" w:unhideWhenUsed="0"/>
+    <w:lsdException w:name="Colorful List" w:semiHidden="0" w:uiPriority="72" w:unhideWhenUsed="0"/>
+    <w:lsdException w:name="Colorful Grid" w:semiHidden="0" w:uiPriority="73" w:unhideWhenUsed="0"/>
+    <w:lsdException w:name="Light Shading Accent 1" w:semiHidden="0" w:uiPriority="60" w:unhideWhenUsed="0"/>
+    <w:lsdException w:name="Light List Accent 1" w:semiHidden="0" w:uiPriority="61" w:unhideWhenUsed="0"/>
+    <w:lsdException w:name="Light Grid Accent 1" w:semiHidden="0" w:uiPriority="62" w:unhideWhenUsed="0"/>
+    <w:lsdException w:name="Medium Shading 1 Accent 1" w:semiHidden="0" w:uiPriority="63" w:unhideWhenUsed="0"/>
+    <w:lsdException w:name="Medium Shading 2 Accent 1" w:semiHidden="0" w:uiPriority="64" w:unhideWhenUsed="0"/>
+    <w:lsdException w:name="Medium List 1 Accent 1" w:semiHidden="0" w:uiPriority="65" w:unhideWhenUsed="0"/>
+    <w:lsdException w:name="Revision" w:unhideWhenUsed="0"/>
+    <w:lsdException w:name="List Paragraph" w:semiHidden="0" w:uiPriority="34" w:unhideWhenUsed="0" w:qFormat="1"/>
+    <w:lsdException w:name="Quote" w:semiHidden="0" w:uiPriority="29" w:unhideWhenUsed="0" w:qFormat="1"/>
+    <w:lsdException w:name="Intense Quote" w:semiHidden="0" w:uiPriority="30" w:unhideWhenUsed="0" w:qFormat="1"/>
+    <w:lsdException w:name="Medium List 2 Accent 1" w:semiHidden="0" w:uiPriority="66" w:unhideWhenUsed="0"/>
+    <w:lsdException w:name="Medium Grid 1 Accent 1" w:semiHidden="0" w:uiPriority="67" w:unhideWhenUsed="0"/>
+    <w:lsdException w:name="Medium Grid 2 Accent 1" w:semiHidden="0" w:uiPriority="68" w:unhideWhenUsed="0"/>
+    <w:lsdException w:name="Medium Grid 3 Accent 1" w:semiHidden="0" w:uiPriority="69" w:unhideWhenUsed="0"/>
+    <w:lsdException w:name="Dark List Accent 1" w:semiHidden="0" w:uiPriority="70" w:unhideWhenUsed="0"/>
+    <w:lsdException w:name="Colorful Shading Accent 1" w:semiHidden="0" w:uiPriority="71" w:unhideWhenUsed="0"/>
+    <w:lsdException w:name="Colorful List Accent 1" w:semiHidden="0" w:uiPriority="72" w:unhideWhenUsed="0"/>
+    <w:lsdException w:name="Colorful Grid Accent 1" w:semiHidden="0" w:uiPriority="73" w:unhideWhenUsed="0"/>
+    <w:lsdException w:name="Light Shading Accent 2" w:semiHidden="0" w:uiPriority="60" w:unhideWhenUsed="0"/>
+    <w:lsdException w:name="Light List Accent 2" w:semiHidden="0" w:uiPriority="61" w:unhideWhenUsed="0"/>
+    <w:lsdException w:name="Light Grid Accent 2" w:semiHidden="0" w:uiPriority="62" w:unhideWhenUsed="0"/>
+    <w:lsdException w:name="Medium Shading 1 Accent 2" w:semiHidden="0" w:uiPriority="63" w:unhideWhenUsed="0"/>
+    <w:lsdException w:name="Medium Shading 2 Accent 2" w:semiHidden="0" w:uiPriority="64" w:unhideWhenUsed="0"/>
+    <w:lsdException w:name="Medium List 1 Accent 2" w:semiHidden="0" w:uiPriority="65" w:unhideWhenUsed="0"/>
+    <w:lsdException w:name="Medium List 2 Accent 2" w:semiHidden="0" w:uiPriority="66" w:unhideWhenUsed="0"/>
+    <w:lsdException w:name="Medium Grid 1 Accent 2" w:semiHidden="0" w:uiPriority="67" w:unhideWhenUsed="0"/>
+    <w:lsdException w:name="Medium Grid 2 Accent 2" w:semiHidden="0" w:uiPriority="68" w:unhideWhenUsed="0"/>
+    <w:lsdException w:name="Medium Grid 3 Accent 2" w:semiHidden="0" w:uiPriority="69" w:unhideWhenUsed="0"/>
+    <w:lsdException w:name="Dark List Accent 2" w:semiHidden="0" w:uiPriority="70" w:unhideWhenUsed="0"/>
+    <w:lsdException w:name="Colorful Shading Accent 2" w:semiHidden="0" w:uiPriority="71" w:unhideWhenUsed="0"/>
+    <w:lsdException w:name="Colorful List Accent 2" w:semiHidden="0" w:uiPriority="72" w:unhideWhenUsed="0"/>
+    <w:lsdException w:name="Colorful Grid Accent 2" w:semiHidden="0" w:uiPriority="73" w:unhideWhenUsed="0"/>
+    <w:lsdException w:name="Light Shading Accent 3" w:semiHidden="0" w:uiPriority="60" w:unhideWhenUsed="0"/>
+    <w:lsdException w:name="Light List Accent 3" w:semiHidden="0" w:uiPriority="61" w:unhideWhenUsed="0"/>
+    <w:lsdException w:name="Light Grid Accent 3" w:semiHidden="0" w:uiPriority="62" w:unhideWhenUsed="0"/>
+    <w:lsdException w:name="Medium Shading 1 Accent 3" w:semiHidden="0" w:uiPriority="63" w:unhideWhenUsed="0"/>
+    <w:lsdException w:name="Medium Shading 2 Accent 3" w:semiHidden="0" w:uiPriority="64" w:unhideWhenUsed="0"/>
+    <w:lsdException w:name="Medium List 1 Accent 3" w:semiHidden="0" w:uiPriority="65" w:unhideWhenUsed="0"/>
+    <w:lsdException w:name="Medium List 2 Accent 3" w:semiHidden="0" w:uiPriority="66" w:unhideWhenUsed="0"/>
+    <w:lsdException w:name="Medium Grid 1 Accent 3" w:semiHidden="0" w:uiPriority="67" w:unhideWhenUsed="0"/>
+    <w:lsdException w:name="Medium Grid 2 Accent 3" w:semiHidden="0" w:uiPriority="68" w:unhideWhenUsed="0"/>
+    <w:lsdException w:name="Medium Grid 3 Accent 3" w:semiHidden="0" w:uiPriority="69" w:unhideWhenUsed="0"/>
+    <w:lsdException w:name="Dark List Accent 3" w:semiHidden="0" w:uiPriority="70" w:unhideWhenUsed="0"/>
+    <w:lsdException w:name="Colorful Shading Accent 3" w:semiHidden="0" w:uiPriority="71" w:unhideWhenUsed="0"/>
+    <w:lsdException w:name="Colorful List Accent 3" w:semiHidden="0" w:uiPriority="72" w:unhideWhenUsed="0"/>
+    <w:lsdException w:name="Colorful Grid Accent 3" w:semiHidden="0" w:uiPriority="73" w:unhideWhenUsed="0"/>
+    <w:lsdException w:name="Light Shading Accent 4" w:semiHidden="0" w:uiPriority="60" w:unhideWhenUsed="0"/>
+    <w:lsdException w:name="Light List Accent 4" w:semiHidden="0" w:uiPriority="61" w:unhideWhenUsed="0"/>
+    <w:lsdException w:name="Light Grid Accent 4" w:semiHidden="0" w:uiPriority="62" w:unhideWhenUsed="0"/>
+    <w:lsdException w:name="Medium Shading 1 Accent 4" w:semiHidden="0" w:uiPriority="63" w:unhideWhenUsed="0"/>
+    <w:lsdException w:name="Medium Shading 2 Accent 4" w:semiHidden="0" w:uiPriority="64" w:unhideWhenUsed="0"/>
+    <w:lsdException w:name="Medium List 1 Accent 4" w:semiHidden="0" w:uiPriority="65" w:unhideWhenUsed="0"/>
+    <w:lsdException w:name="Medium List 2 Accent 4" w:semiHidden="0" w:uiPriority="66" w:unhideWhenUsed="0"/>
+    <w:lsdException w:name="Medium Grid 1 Accent 4" w:semiHidden="0" w:uiPriority="67" w:unhideWhenUsed="0"/>
+    <w:lsdException w:name="Medium Grid 2 Accent 4" w:semiHidden="0" w:uiPriority="68" w:unhideWhenUsed="0"/>
+    <w:lsdException w:name="Medium Grid 3 Accent 4" w:semiHidden="0" w:uiPriority="69" w:unhideWhenUsed="0"/>
+    <w:lsdException w:name="Dark List Accent 4" w:semiHidden="0" w:uiPriority="70" w:unhideWhenUsed="0"/>
+    <w:lsdException w:name="Colorful Shading Accent 4" w:semiHidden="0" w:uiPriority="71" w:unhideWhenUsed="0"/>
+    <w:lsdException w:name="Colorful List Accent 4" w:semiHidden="0" w:uiPriority="72" w:unhideWhenUsed="0"/>
+    <w:lsdException w:name="Colorful Grid Accent 4" w:semiHidden="0" w:uiPriority="73" w:unhideWhenUsed="0"/>
+    <w:lsdException w:name="Light Shading Accent 5" w:semiHidden="0" w:uiPriority="60" w:unhideWhenUsed="0"/>
+    <w:lsdException w:name="Light List Accent 5" w:semiHidden="0" w:uiPriority="61" w:unhideWhenUsed="0"/>
+    <w:lsdException w:name="Light Grid Accent 5" w:semiHidden="0" w:uiPriority="62" w:unhideWhenUsed="0"/>
+    <w:lsdException w:name="Medium Shading 1 Accent 5" w:semiHidden="0" w:uiPriority="63" w:unhideWhenUsed="0"/>
+    <w:lsdException w:name="Medium Shading 2 Accent 5" w:semiHidden="0" w:uiPriority="64" w:unhideWhenUsed="0"/>
+    <w:lsdException w:name="Medium List 1 Accent 5" w:semiHidden="0" w:uiPriority="65" w:unhideWhenUsed="0"/>
+    <w:lsdException w:name="Medium List 2 Accent 5" w:semiHidden="0" w:uiPriority="66" w:unhideWhenUsed="0"/>
+    <w:lsdException w:name="Medium Grid 1 Accent 5" w:semiHidden="0" w:uiPriority="67" w:unhideWhenUsed="0"/>
+    <w:lsdException w:name="Medium Grid 2 Accent 5" w:semiHidden="0" w:uiPriority="68" w:unhideWhenUsed="0"/>
+    <w:lsdException w:name="Medium Grid 3 Accent 5" w:semiHidden="0" w:uiPriority="69" w:unhideWhenUsed="0"/>
+    <w:lsdException w:name="Dark List Accent 5" w:semiHidden="0" w:uiPriority="70" w:unhideWhenUsed="0"/>
+    <w:lsdException w:name="Colorful Shading Accent 5" w:semiHidden="0" w:uiPriority="71" w:unhideWhenUsed="0"/>
+    <w:lsdException w:name="Colorful List Accent 5" w:semiHidden="0" w:uiPriority="72" w:unhideWhenUsed="0"/>
+    <w:lsdException w:name="Colorful Grid Accent 5" w:semiHidden="0" w:uiPriority="73" w:unhideWhenUsed="0"/>
+    <w:lsdException w:name="Light Shading Accent 6" w:semiHidden="0" w:uiPriority="60" w:unhideWhenUsed="0"/>
+    <w:lsdException w:name="Light List Accent 6" w:semiHidden="0" w:uiPriority="61" w:unhideWhenUsed="0"/>
+    <w:lsdException w:name="Light Grid Accent 6" w:semiHidden="0" w:uiPriority="62" w:unhideWhenUsed="0"/>
+    <w:lsdException w:name="Medium Shading 1 Accent 6" w:semiHidden="0" w:uiPriority="63" w:unhideWhenUsed="0"/>
+    <w:lsdException w:name="Medium Shading 2 Accent 6" w:semiHidden="0" w:uiPriority="64" w:unhideWhenUsed="0"/>
+    <w:lsdException w:name="Medium List 1 Accent 6" w:semiHidden="0" w:uiPriority="65" w:unhideWhenUsed="0"/>
+    <w:lsdException w:name="Medium List 2 Accent 6" w:semiHidden="0" w:uiPriority="66" w:unhideWhenUsed="0"/>
+    <w:lsdException w:name="Medium Grid 1 Accent 6" w:semiHidden="0" w:uiPriority="67" w:unhideWhenUsed="0"/>
+    <w:lsdException w:name="Medium Grid 2 Accent 6" w:semiHidden="0" w:uiPriority="68" w:unhideWhenUsed="0"/>
+    <w:lsdException w:name="Medium Grid 3 Accent 6" w:semiHidden="0" w:uiPriority="69" w:unhideWhenUsed="0"/>
+    <w:lsdException w:name="Dark List Accent 6" w:semiHidden="0" w:uiPriority="70" w:unhideWhenUsed="0"/>
+    <w:lsdException w:name="Colorful Shading Accent 6" w:semiHidden="0" w:uiPriority="71" w:unhideWhenUsed="0"/>
+    <w:lsdException w:name="Colorful List Accent 6" w:semiHidden="0" w:uiPriority="72" w:unhideWhenUsed="0"/>
+    <w:lsdException w:name="Colorful Grid Accent 6" w:semiHidden="0" w:uiPriority="73" w:unhideWhenUsed="0"/>
+    <w:lsdException w:name="Subtle Emphasis" w:semiHidden="0" w:uiPriority="19" w:unhideWhenUsed="0" w:qFormat="1"/>
+    <w:lsdException w:name="Intense Emphasis" w:semiHidden="0" w:uiPriority="21" w:unhideWhenUsed="0" w:qFormat="1"/>
+    <w:lsdException w:name="Subtle Reference" w:semiHidden="0" w:uiPriority="31" w:unhideWhenUsed="0" w:qFormat="1"/>
+    <w:lsdException w:name="Intense Reference" w:semiHidden="0" w:uiPriority="32" w:unhideWhenUsed="0" w:qFormat="1"/>
+    <w:lsdException w:name="Book Title" w:semiHidden="0" w:uiPriority="33" w:unhideWhenUsed="0" w:qFormat="1"/>
+    <w:lsdException w:name="Bibliography" w:uiPriority="37"/>
+    <w:lsdException w:name="TOC Heading" w:uiPriority="39" w:qFormat="1"/>
   </w:latentStyles>
   <w:style w:type="paragraph" w:default="1" w:styleId="a">
     <w:name w:val="Normal"/>
@@ -7629,6 +7531,7 @@
     <w:uiPriority w:val="99"/>
     <w:semiHidden/>
     <w:unhideWhenUsed/>
+    <w:qFormat/>
     <w:tblPr>
       <w:tblInd w:w="0" w:type="dxa"/>
       <w:tblCellMar>
@@ -8371,7 +8274,7 @@
   <a:extraClrSchemeLst/>
   <a:extLst>
     <a:ext uri="{05A4C25C-085E-4340-85A3-A5531E510DB2}">
-      <thm15:themeFamily xmlns:thm15="http://schemas.microsoft.com/office/thememl/2012/main" name="Office Theme" id="{62F939B6-93AF-4DB8-9C6B-D6C7DFDC589F}" vid="{4A3C46E8-61CC-4603-A589-7422A47A8E4A}"/>
+      <thm15:themeFamily xmlns="" xmlns:thm15="http://schemas.microsoft.com/office/thememl/2012/main" name="Office Theme" id="{62F939B6-93AF-4DB8-9C6B-D6C7DFDC589F}" vid="{4A3C46E8-61CC-4603-A589-7422A47A8E4A}"/>
     </a:ext>
   </a:extLst>
 </a:theme>

</xml_diff>